<commit_message>
continued encoding booklist ended at screenshot number 63
</commit_message>
<xml_diff>
--- a/booklist/booklistMeljohn.docx
+++ b/booklist/booklistMeljohn.docx
@@ -95,8 +95,13 @@
           </w:tcPr>
           <w:p>
             <w:r>
-              <w:t>Compiled and edited by: Vicente B. Foz</w:t>
-            </w:r>
+              <w:t xml:space="preserve">Compiled and edited by: Vicente B. </w:t>
+            </w:r>
+            <w:proofErr w:type="spellStart"/>
+            <w:r>
+              <w:t>Foz</w:t>
+            </w:r>
+            <w:proofErr w:type="spellEnd"/>
           </w:p>
         </w:tc>
         <w:tc>
@@ -127,7 +132,15 @@
           </w:tcPr>
           <w:p>
             <w:r>
-              <w:t>Eduardo A. Labitag, editor</w:t>
+              <w:t xml:space="preserve">Eduardo A. </w:t>
+            </w:r>
+            <w:proofErr w:type="spellStart"/>
+            <w:r>
+              <w:t>Labitag</w:t>
+            </w:r>
+            <w:proofErr w:type="spellEnd"/>
+            <w:r>
+              <w:t>, editor</w:t>
             </w:r>
           </w:p>
         </w:tc>
@@ -159,7 +172,15 @@
           </w:tcPr>
           <w:p>
             <w:r>
-              <w:t>Eduardo A. Labitag, editor</w:t>
+              <w:t xml:space="preserve">Eduardo A. </w:t>
+            </w:r>
+            <w:proofErr w:type="spellStart"/>
+            <w:r>
+              <w:t>Labitag</w:t>
+            </w:r>
+            <w:proofErr w:type="spellEnd"/>
+            <w:r>
+              <w:t>, editor</w:t>
             </w:r>
           </w:p>
         </w:tc>
@@ -181,7 +202,1185 @@
           </w:tcPr>
           <w:p>
             <w:r>
-              <w:t>Answer to 2005</w:t>
+              <w:t>Answer to 2005 bar examination questions</w:t>
+            </w:r>
+          </w:p>
+        </w:tc>
+        <w:tc>
+          <w:tcPr>
+            <w:tcW w:w="3117" w:type="dxa"/>
+          </w:tcPr>
+          <w:p>
+            <w:r>
+              <w:t xml:space="preserve">Eduardo A. </w:t>
+            </w:r>
+            <w:proofErr w:type="spellStart"/>
+            <w:r>
+              <w:t>Labitag</w:t>
+            </w:r>
+            <w:proofErr w:type="spellEnd"/>
+            <w:r>
+              <w:t>, editor</w:t>
+            </w:r>
+          </w:p>
+        </w:tc>
+        <w:tc>
+          <w:tcPr>
+            <w:tcW w:w="3117" w:type="dxa"/>
+          </w:tcPr>
+          <w:p>
+            <w:r>
+              <w:t>2005</w:t>
+            </w:r>
+          </w:p>
+        </w:tc>
+      </w:tr>
+      <w:tr>
+        <w:tc>
+          <w:tcPr>
+            <w:tcW w:w="3116" w:type="dxa"/>
+          </w:tcPr>
+          <w:p>
+            <w:r>
+              <w:t>Answer to 2005 bar examination questions</w:t>
+            </w:r>
+          </w:p>
+        </w:tc>
+        <w:tc>
+          <w:tcPr>
+            <w:tcW w:w="3117" w:type="dxa"/>
+          </w:tcPr>
+          <w:p>
+            <w:r>
+              <w:t xml:space="preserve">Eduardo A. </w:t>
+            </w:r>
+            <w:proofErr w:type="spellStart"/>
+            <w:r>
+              <w:t>Labitag</w:t>
+            </w:r>
+            <w:proofErr w:type="spellEnd"/>
+            <w:r>
+              <w:t>, editor</w:t>
+            </w:r>
+          </w:p>
+        </w:tc>
+        <w:tc>
+          <w:tcPr>
+            <w:tcW w:w="3117" w:type="dxa"/>
+          </w:tcPr>
+          <w:p>
+            <w:r>
+              <w:t>2005</w:t>
+            </w:r>
+          </w:p>
+        </w:tc>
+      </w:tr>
+      <w:tr>
+        <w:tc>
+          <w:tcPr>
+            <w:tcW w:w="3116" w:type="dxa"/>
+          </w:tcPr>
+          <w:p>
+            <w:r>
+              <w:t>Answer to 2007 bar examination questions</w:t>
+            </w:r>
+          </w:p>
+        </w:tc>
+        <w:tc>
+          <w:tcPr>
+            <w:tcW w:w="3117" w:type="dxa"/>
+          </w:tcPr>
+          <w:p>
+            <w:r>
+              <w:t xml:space="preserve">Eduardo A. </w:t>
+            </w:r>
+            <w:proofErr w:type="spellStart"/>
+            <w:r>
+              <w:t>Labitag</w:t>
+            </w:r>
+            <w:proofErr w:type="spellEnd"/>
+            <w:r>
+              <w:t>, editor</w:t>
+            </w:r>
+          </w:p>
+        </w:tc>
+        <w:tc>
+          <w:tcPr>
+            <w:tcW w:w="3117" w:type="dxa"/>
+          </w:tcPr>
+          <w:p>
+            <w:r>
+              <w:t>2008</w:t>
+            </w:r>
+          </w:p>
+        </w:tc>
+      </w:tr>
+      <w:tr>
+        <w:tc>
+          <w:tcPr>
+            <w:tcW w:w="3116" w:type="dxa"/>
+          </w:tcPr>
+          <w:p>
+            <w:r>
+              <w:t>Answer to 2007 bar examination questions</w:t>
+            </w:r>
+          </w:p>
+        </w:tc>
+        <w:tc>
+          <w:tcPr>
+            <w:tcW w:w="3117" w:type="dxa"/>
+          </w:tcPr>
+          <w:p>
+            <w:r>
+              <w:t xml:space="preserve">Eduardo A. </w:t>
+            </w:r>
+            <w:proofErr w:type="spellStart"/>
+            <w:r>
+              <w:t>Labitag</w:t>
+            </w:r>
+            <w:proofErr w:type="spellEnd"/>
+            <w:r>
+              <w:t>, editor</w:t>
+            </w:r>
+          </w:p>
+        </w:tc>
+        <w:tc>
+          <w:tcPr>
+            <w:tcW w:w="3117" w:type="dxa"/>
+          </w:tcPr>
+          <w:p>
+            <w:r>
+              <w:t>2008</w:t>
+            </w:r>
+          </w:p>
+        </w:tc>
+      </w:tr>
+      <w:tr>
+        <w:tc>
+          <w:tcPr>
+            <w:tcW w:w="3116" w:type="dxa"/>
+          </w:tcPr>
+          <w:p>
+            <w:r>
+              <w:t>Answer to 2007 bar examination questions</w:t>
+            </w:r>
+          </w:p>
+        </w:tc>
+        <w:tc>
+          <w:tcPr>
+            <w:tcW w:w="3117" w:type="dxa"/>
+          </w:tcPr>
+          <w:p>
+            <w:r>
+              <w:t xml:space="preserve">Eduardo A. </w:t>
+            </w:r>
+            <w:proofErr w:type="spellStart"/>
+            <w:r>
+              <w:t>Labitag</w:t>
+            </w:r>
+            <w:proofErr w:type="spellEnd"/>
+            <w:r>
+              <w:t>, editor</w:t>
+            </w:r>
+          </w:p>
+        </w:tc>
+        <w:tc>
+          <w:tcPr>
+            <w:tcW w:w="3117" w:type="dxa"/>
+          </w:tcPr>
+          <w:p>
+            <w:r>
+              <w:t>2008</w:t>
+            </w:r>
+          </w:p>
+        </w:tc>
+      </w:tr>
+      <w:tr>
+        <w:tc>
+          <w:tcPr>
+            <w:tcW w:w="3116" w:type="dxa"/>
+          </w:tcPr>
+          <w:p>
+            <w:r>
+              <w:t>Answer to 2008 bar examination questions</w:t>
+            </w:r>
+          </w:p>
+        </w:tc>
+        <w:tc>
+          <w:tcPr>
+            <w:tcW w:w="3117" w:type="dxa"/>
+          </w:tcPr>
+          <w:p>
+            <w:r>
+              <w:t xml:space="preserve">Eduardo A. </w:t>
+            </w:r>
+            <w:proofErr w:type="spellStart"/>
+            <w:r>
+              <w:t>Labitag</w:t>
+            </w:r>
+            <w:proofErr w:type="spellEnd"/>
+            <w:r>
+              <w:t>, editor</w:t>
+            </w:r>
+          </w:p>
+        </w:tc>
+        <w:tc>
+          <w:tcPr>
+            <w:tcW w:w="3117" w:type="dxa"/>
+          </w:tcPr>
+          <w:p>
+            <w:r>
+              <w:t>2009</w:t>
+            </w:r>
+          </w:p>
+        </w:tc>
+      </w:tr>
+      <w:tr>
+        <w:tc>
+          <w:tcPr>
+            <w:tcW w:w="3116" w:type="dxa"/>
+          </w:tcPr>
+          <w:p>
+            <w:r>
+              <w:t>Answer to 2010 bar examination questions</w:t>
+            </w:r>
+          </w:p>
+        </w:tc>
+        <w:tc>
+          <w:tcPr>
+            <w:tcW w:w="3117" w:type="dxa"/>
+          </w:tcPr>
+          <w:p>
+            <w:r>
+              <w:t xml:space="preserve">Eduardo A. </w:t>
+            </w:r>
+            <w:proofErr w:type="spellStart"/>
+            <w:r>
+              <w:t>Labitag</w:t>
+            </w:r>
+            <w:proofErr w:type="spellEnd"/>
+            <w:r>
+              <w:t>, editor</w:t>
+            </w:r>
+          </w:p>
+        </w:tc>
+        <w:tc>
+          <w:tcPr>
+            <w:tcW w:w="3117" w:type="dxa"/>
+          </w:tcPr>
+          <w:p>
+            <w:r>
+              <w:t>2011</w:t>
+            </w:r>
+          </w:p>
+        </w:tc>
+      </w:tr>
+      <w:tr>
+        <w:tc>
+          <w:tcPr>
+            <w:tcW w:w="3116" w:type="dxa"/>
+          </w:tcPr>
+          <w:p>
+            <w:proofErr w:type="spellStart"/>
+            <w:r>
+              <w:t>Barblues</w:t>
+            </w:r>
+            <w:proofErr w:type="spellEnd"/>
+            <w:r>
+              <w:t xml:space="preserve"> or everything you want to know about the bar exams</w:t>
+            </w:r>
+            <w:r>
+              <w:t xml:space="preserve"> but are busy to ask</w:t>
+            </w:r>
+          </w:p>
+        </w:tc>
+        <w:tc>
+          <w:tcPr>
+            <w:tcW w:w="3117" w:type="dxa"/>
+          </w:tcPr>
+          <w:p>
+            <w:r>
+              <w:t>Ma. Tanya Karina A. Lat..[</w:t>
+            </w:r>
+            <w:proofErr w:type="spellStart"/>
+            <w:r>
+              <w:t>etal</w:t>
+            </w:r>
+            <w:proofErr w:type="spellEnd"/>
+            <w:r>
+              <w:t>].</w:t>
+            </w:r>
+          </w:p>
+        </w:tc>
+        <w:tc>
+          <w:tcPr>
+            <w:tcW w:w="3117" w:type="dxa"/>
+          </w:tcPr>
+          <w:p>
+            <w:r>
+              <w:t>2006</w:t>
+            </w:r>
+          </w:p>
+        </w:tc>
+      </w:tr>
+      <w:tr>
+        <w:tc>
+          <w:tcPr>
+            <w:tcW w:w="3116" w:type="dxa"/>
+          </w:tcPr>
+          <w:p>
+            <w:proofErr w:type="spellStart"/>
+            <w:r>
+              <w:t>Barblues</w:t>
+            </w:r>
+            <w:proofErr w:type="spellEnd"/>
+            <w:r>
+              <w:t xml:space="preserve"> or everything you want to know about the bar exams but are busy to ask</w:t>
+            </w:r>
+          </w:p>
+        </w:tc>
+        <w:tc>
+          <w:tcPr>
+            <w:tcW w:w="3117" w:type="dxa"/>
+          </w:tcPr>
+          <w:p>
+            <w:r>
+              <w:t>Ma. Tanya Karina A. Lat..[</w:t>
+            </w:r>
+            <w:proofErr w:type="spellStart"/>
+            <w:r>
+              <w:t>etal</w:t>
+            </w:r>
+            <w:proofErr w:type="spellEnd"/>
+            <w:r>
+              <w:t>].</w:t>
+            </w:r>
+          </w:p>
+        </w:tc>
+        <w:tc>
+          <w:tcPr>
+            <w:tcW w:w="3117" w:type="dxa"/>
+          </w:tcPr>
+          <w:p>
+            <w:r>
+              <w:t>2006</w:t>
+            </w:r>
+          </w:p>
+        </w:tc>
+      </w:tr>
+      <w:tr>
+        <w:tc>
+          <w:tcPr>
+            <w:tcW w:w="3116" w:type="dxa"/>
+          </w:tcPr>
+          <w:p>
+            <w:proofErr w:type="spellStart"/>
+            <w:r>
+              <w:t>Barblues</w:t>
+            </w:r>
+            <w:proofErr w:type="spellEnd"/>
+            <w:r>
+              <w:t xml:space="preserve"> or everything you want to know about the bar exams but are busy to ask</w:t>
+            </w:r>
+          </w:p>
+        </w:tc>
+        <w:tc>
+          <w:tcPr>
+            <w:tcW w:w="3117" w:type="dxa"/>
+          </w:tcPr>
+          <w:p>
+            <w:r>
+              <w:t>Ma. Tanya Karina A. Lat..[</w:t>
+            </w:r>
+            <w:proofErr w:type="spellStart"/>
+            <w:r>
+              <w:t>etal</w:t>
+            </w:r>
+            <w:proofErr w:type="spellEnd"/>
+            <w:r>
+              <w:t>].</w:t>
+            </w:r>
+          </w:p>
+        </w:tc>
+        <w:tc>
+          <w:tcPr>
+            <w:tcW w:w="3117" w:type="dxa"/>
+          </w:tcPr>
+          <w:p>
+            <w:r>
+              <w:t>2006</w:t>
+            </w:r>
+          </w:p>
+        </w:tc>
+      </w:tr>
+      <w:tr>
+        <w:tc>
+          <w:tcPr>
+            <w:tcW w:w="3116" w:type="dxa"/>
+          </w:tcPr>
+          <w:p>
+            <w:r>
+              <w:t>Study to guide for the bar</w:t>
+            </w:r>
+          </w:p>
+        </w:tc>
+        <w:tc>
+          <w:tcPr>
+            <w:tcW w:w="3117" w:type="dxa"/>
+          </w:tcPr>
+          <w:p>
+            <w:r>
+              <w:t>De Castro, Arturo M.</w:t>
+            </w:r>
+          </w:p>
+        </w:tc>
+        <w:tc>
+          <w:tcPr>
+            <w:tcW w:w="3117" w:type="dxa"/>
+          </w:tcPr>
+          <w:p>
+            <w:r>
+              <w:t>2006</w:t>
+            </w:r>
+          </w:p>
+        </w:tc>
+      </w:tr>
+      <w:tr>
+        <w:tc>
+          <w:tcPr>
+            <w:tcW w:w="3116" w:type="dxa"/>
+          </w:tcPr>
+          <w:p>
+            <w:r>
+              <w:t>Study to guide for the bar</w:t>
+            </w:r>
+          </w:p>
+        </w:tc>
+        <w:tc>
+          <w:tcPr>
+            <w:tcW w:w="3117" w:type="dxa"/>
+          </w:tcPr>
+          <w:p>
+            <w:r>
+              <w:t>De Castro, Arturo M.</w:t>
+            </w:r>
+          </w:p>
+        </w:tc>
+        <w:tc>
+          <w:tcPr>
+            <w:tcW w:w="3117" w:type="dxa"/>
+          </w:tcPr>
+          <w:p>
+            <w:r>
+              <w:t>2006</w:t>
+            </w:r>
+          </w:p>
+        </w:tc>
+      </w:tr>
+      <w:tr>
+        <w:tc>
+          <w:tcPr>
+            <w:tcW w:w="3116" w:type="dxa"/>
+          </w:tcPr>
+          <w:p>
+            <w:r>
+              <w:t>Study guide for the bar : recent leading cases and amendments on all bar subjects</w:t>
+            </w:r>
+          </w:p>
+        </w:tc>
+        <w:tc>
+          <w:tcPr>
+            <w:tcW w:w="3117" w:type="dxa"/>
+          </w:tcPr>
+          <w:p>
+            <w:r>
+              <w:t>De Castro, Arturo M.</w:t>
+            </w:r>
+          </w:p>
+        </w:tc>
+        <w:tc>
+          <w:tcPr>
+            <w:tcW w:w="3117" w:type="dxa"/>
+          </w:tcPr>
+          <w:p>
+            <w:r>
+              <w:t>2006</w:t>
+            </w:r>
+          </w:p>
+        </w:tc>
+      </w:tr>
+      <w:tr>
+        <w:tc>
+          <w:tcPr>
+            <w:tcW w:w="3116" w:type="dxa"/>
+          </w:tcPr>
+          <w:p>
+            <w:r>
+              <w:t>Study guide for the bar : recent leading cases and amendments on all bar subjects</w:t>
+            </w:r>
+          </w:p>
+        </w:tc>
+        <w:tc>
+          <w:tcPr>
+            <w:tcW w:w="3117" w:type="dxa"/>
+          </w:tcPr>
+          <w:p>
+            <w:r>
+              <w:t>De Castro, Arturo M.</w:t>
+            </w:r>
+          </w:p>
+        </w:tc>
+        <w:tc>
+          <w:tcPr>
+            <w:tcW w:w="3117" w:type="dxa"/>
+          </w:tcPr>
+          <w:p>
+            <w:r>
+              <w:t>2006</w:t>
+            </w:r>
+          </w:p>
+        </w:tc>
+      </w:tr>
+      <w:tr>
+        <w:tc>
+          <w:tcPr>
+            <w:tcW w:w="3116" w:type="dxa"/>
+          </w:tcPr>
+          <w:p>
+            <w:r>
+              <w:t>Recent legislation and jurisprudence on all bar subjects : study guide for BAR</w:t>
+            </w:r>
+          </w:p>
+        </w:tc>
+        <w:tc>
+          <w:tcPr>
+            <w:tcW w:w="3117" w:type="dxa"/>
+          </w:tcPr>
+          <w:p>
+            <w:r>
+              <w:t>De Castro, Arturo M.</w:t>
+            </w:r>
+          </w:p>
+        </w:tc>
+        <w:tc>
+          <w:tcPr>
+            <w:tcW w:w="3117" w:type="dxa"/>
+          </w:tcPr>
+          <w:p>
+            <w:r>
+              <w:t>2006</w:t>
+            </w:r>
+          </w:p>
+        </w:tc>
+      </w:tr>
+      <w:tr>
+        <w:tc>
+          <w:tcPr>
+            <w:tcW w:w="3116" w:type="dxa"/>
+          </w:tcPr>
+          <w:p>
+            <w:r>
+              <w:t>Frequently asked bar questions in legal ethics, commercial law, labor, criminal law, political law</w:t>
+            </w:r>
+          </w:p>
+        </w:tc>
+        <w:tc>
+          <w:tcPr>
+            <w:tcW w:w="3117" w:type="dxa"/>
+          </w:tcPr>
+          <w:p>
+            <w:r>
+              <w:t>N/A</w:t>
+            </w:r>
+          </w:p>
+        </w:tc>
+        <w:tc>
+          <w:tcPr>
+            <w:tcW w:w="3117" w:type="dxa"/>
+          </w:tcPr>
+          <w:p>
+            <w:r>
+              <w:t>2007</w:t>
+            </w:r>
+          </w:p>
+        </w:tc>
+      </w:tr>
+      <w:tr>
+        <w:tc>
+          <w:tcPr>
+            <w:tcW w:w="3116" w:type="dxa"/>
+          </w:tcPr>
+          <w:p>
+            <w:r>
+              <w:lastRenderedPageBreak/>
+              <w:t>Frequently asked bar questions in legal ethics, commercial law, labor, criminal law, political law</w:t>
+            </w:r>
+          </w:p>
+        </w:tc>
+        <w:tc>
+          <w:tcPr>
+            <w:tcW w:w="3117" w:type="dxa"/>
+          </w:tcPr>
+          <w:p>
+            <w:r>
+              <w:t>N/A</w:t>
+            </w:r>
+          </w:p>
+        </w:tc>
+        <w:tc>
+          <w:tcPr>
+            <w:tcW w:w="3117" w:type="dxa"/>
+          </w:tcPr>
+          <w:p>
+            <w:r>
+              <w:t>2007</w:t>
+            </w:r>
+          </w:p>
+        </w:tc>
+      </w:tr>
+      <w:tr>
+        <w:tc>
+          <w:tcPr>
+            <w:tcW w:w="3116" w:type="dxa"/>
+          </w:tcPr>
+          <w:p>
+            <w:r>
+              <w:t>Pre-week memory aid in all bar subjects</w:t>
+            </w:r>
+          </w:p>
+        </w:tc>
+        <w:tc>
+          <w:tcPr>
+            <w:tcW w:w="3117" w:type="dxa"/>
+          </w:tcPr>
+          <w:p>
+            <w:r>
+              <w:t>Garcia, Oliver S.</w:t>
+            </w:r>
+          </w:p>
+        </w:tc>
+        <w:tc>
+          <w:tcPr>
+            <w:tcW w:w="3117" w:type="dxa"/>
+          </w:tcPr>
+          <w:p>
+            <w:r>
+              <w:t>1998</w:t>
+            </w:r>
+          </w:p>
+        </w:tc>
+      </w:tr>
+      <w:tr>
+        <w:tc>
+          <w:tcPr>
+            <w:tcW w:w="3116" w:type="dxa"/>
+          </w:tcPr>
+          <w:p>
+            <w:r>
+              <w:t>Pre-week memory aid in all bar subjects</w:t>
+            </w:r>
+          </w:p>
+        </w:tc>
+        <w:tc>
+          <w:tcPr>
+            <w:tcW w:w="3117" w:type="dxa"/>
+          </w:tcPr>
+          <w:p>
+            <w:r>
+              <w:t>Garcia, Oliver S.</w:t>
+            </w:r>
+          </w:p>
+        </w:tc>
+        <w:tc>
+          <w:tcPr>
+            <w:tcW w:w="3117" w:type="dxa"/>
+          </w:tcPr>
+          <w:p>
+            <w:r>
+              <w:t>1998</w:t>
+            </w:r>
+          </w:p>
+        </w:tc>
+      </w:tr>
+      <w:tr>
+        <w:tc>
+          <w:tcPr>
+            <w:tcW w:w="3116" w:type="dxa"/>
+          </w:tcPr>
+          <w:p>
+            <w:r>
+              <w:t>Secrets on how to pass the bar examinations</w:t>
+            </w:r>
+          </w:p>
+        </w:tc>
+        <w:tc>
+          <w:tcPr>
+            <w:tcW w:w="3117" w:type="dxa"/>
+          </w:tcPr>
+          <w:p>
+            <w:proofErr w:type="spellStart"/>
+            <w:r>
+              <w:t>Lureta</w:t>
+            </w:r>
+            <w:proofErr w:type="spellEnd"/>
+            <w:r>
+              <w:t xml:space="preserve">, </w:t>
+            </w:r>
+            <w:proofErr w:type="spellStart"/>
+            <w:r>
+              <w:t>Wenceslao</w:t>
+            </w:r>
+            <w:proofErr w:type="spellEnd"/>
+            <w:r>
+              <w:t xml:space="preserve"> </w:t>
+            </w:r>
+            <w:proofErr w:type="spellStart"/>
+            <w:r>
+              <w:t>Goloyugo</w:t>
+            </w:r>
+            <w:proofErr w:type="spellEnd"/>
+          </w:p>
+        </w:tc>
+        <w:tc>
+          <w:tcPr>
+            <w:tcW w:w="3117" w:type="dxa"/>
+          </w:tcPr>
+          <w:p>
+            <w:r>
+              <w:t>1995</w:t>
+            </w:r>
+          </w:p>
+        </w:tc>
+      </w:tr>
+      <w:tr>
+        <w:tc>
+          <w:tcPr>
+            <w:tcW w:w="3116" w:type="dxa"/>
+          </w:tcPr>
+          <w:p>
+            <w:r>
+              <w:t>Secrets on how to pass the bar examinations</w:t>
+            </w:r>
+          </w:p>
+        </w:tc>
+        <w:tc>
+          <w:tcPr>
+            <w:tcW w:w="3117" w:type="dxa"/>
+          </w:tcPr>
+          <w:p>
+            <w:proofErr w:type="spellStart"/>
+            <w:r>
+              <w:t>Lureta</w:t>
+            </w:r>
+            <w:proofErr w:type="spellEnd"/>
+            <w:r>
+              <w:t xml:space="preserve">, </w:t>
+            </w:r>
+            <w:proofErr w:type="spellStart"/>
+            <w:r>
+              <w:t>Wenceslao</w:t>
+            </w:r>
+            <w:proofErr w:type="spellEnd"/>
+            <w:r>
+              <w:t xml:space="preserve"> </w:t>
+            </w:r>
+            <w:proofErr w:type="spellStart"/>
+            <w:r>
+              <w:t>Goloyugo</w:t>
+            </w:r>
+            <w:proofErr w:type="spellEnd"/>
+          </w:p>
+        </w:tc>
+        <w:tc>
+          <w:tcPr>
+            <w:tcW w:w="3117" w:type="dxa"/>
+          </w:tcPr>
+          <w:p>
+            <w:r>
+              <w:t>1995</w:t>
+            </w:r>
+          </w:p>
+        </w:tc>
+      </w:tr>
+      <w:tr>
+        <w:tc>
+          <w:tcPr>
+            <w:tcW w:w="3116" w:type="dxa"/>
+          </w:tcPr>
+          <w:p>
+            <w:r>
+              <w:t>8 performance boosters to conquer any law exam (not just the bar exam)</w:t>
+            </w:r>
+          </w:p>
+        </w:tc>
+        <w:tc>
+          <w:tcPr>
+            <w:tcW w:w="3117" w:type="dxa"/>
+          </w:tcPr>
+          <w:p>
+            <w:proofErr w:type="spellStart"/>
+            <w:r>
+              <w:t>Mison</w:t>
+            </w:r>
+            <w:proofErr w:type="spellEnd"/>
+            <w:r>
+              <w:t>, Siegfried B.</w:t>
+            </w:r>
+          </w:p>
+        </w:tc>
+        <w:tc>
+          <w:tcPr>
+            <w:tcW w:w="3117" w:type="dxa"/>
+          </w:tcPr>
+          <w:p>
+            <w:r>
+              <w:t>2008</w:t>
+            </w:r>
+          </w:p>
+        </w:tc>
+      </w:tr>
+      <w:tr>
+        <w:tc>
+          <w:tcPr>
+            <w:tcW w:w="3116" w:type="dxa"/>
+          </w:tcPr>
+          <w:p>
+            <w:r>
+              <w:t>Answers to 1966 bar questions in all bar subjects : with latest Supreme Court rulings</w:t>
+            </w:r>
+          </w:p>
+        </w:tc>
+        <w:tc>
+          <w:tcPr>
+            <w:tcW w:w="3117" w:type="dxa"/>
+          </w:tcPr>
+          <w:p>
+            <w:proofErr w:type="spellStart"/>
+            <w:r>
+              <w:t>Nolledo</w:t>
+            </w:r>
+            <w:proofErr w:type="spellEnd"/>
+            <w:r>
+              <w:t>, Jose N.</w:t>
+            </w:r>
+          </w:p>
+        </w:tc>
+        <w:tc>
+          <w:tcPr>
+            <w:tcW w:w="3117" w:type="dxa"/>
+          </w:tcPr>
+          <w:p>
+            <w:r>
+              <w:t>1967</w:t>
+            </w:r>
+          </w:p>
+        </w:tc>
+      </w:tr>
+      <w:tr>
+        <w:tc>
+          <w:tcPr>
+            <w:tcW w:w="3116" w:type="dxa"/>
+          </w:tcPr>
+          <w:p>
+            <w:r>
+              <w:t>Answers to 19</w:t>
+            </w:r>
+            <w:r>
+              <w:t>67</w:t>
+            </w:r>
+            <w:r>
+              <w:t xml:space="preserve"> bar questions in all bar subjects : with latest Supreme Court rulings</w:t>
+            </w:r>
+          </w:p>
+        </w:tc>
+        <w:tc>
+          <w:tcPr>
+            <w:tcW w:w="3117" w:type="dxa"/>
+          </w:tcPr>
+          <w:p>
+            <w:proofErr w:type="spellStart"/>
+            <w:r>
+              <w:t>Nol</w:t>
+            </w:r>
+            <w:r>
+              <w:t>ledo</w:t>
+            </w:r>
+            <w:proofErr w:type="spellEnd"/>
+            <w:r>
+              <w:t>, Jose N.</w:t>
+            </w:r>
+          </w:p>
+        </w:tc>
+        <w:tc>
+          <w:tcPr>
+            <w:tcW w:w="3117" w:type="dxa"/>
+          </w:tcPr>
+          <w:p>
+            <w:r>
+              <w:t>1968</w:t>
+            </w:r>
+          </w:p>
+        </w:tc>
+      </w:tr>
+      <w:tr>
+        <w:tc>
+          <w:tcPr>
+            <w:tcW w:w="3116" w:type="dxa"/>
+          </w:tcPr>
+          <w:p>
+            <w:r>
+              <w:t>Pre-week reviewer in all bar subjects</w:t>
+            </w:r>
+          </w:p>
+        </w:tc>
+        <w:tc>
+          <w:tcPr>
+            <w:tcW w:w="3117" w:type="dxa"/>
+          </w:tcPr>
+          <w:p>
+            <w:proofErr w:type="spellStart"/>
+            <w:r>
+              <w:t>Nol</w:t>
+            </w:r>
+            <w:r>
+              <w:t>ledo</w:t>
+            </w:r>
+            <w:proofErr w:type="spellEnd"/>
+            <w:r>
+              <w:t>, Jose N</w:t>
+            </w:r>
+            <w:r>
+              <w:t>.</w:t>
+            </w:r>
+          </w:p>
+        </w:tc>
+        <w:tc>
+          <w:tcPr>
+            <w:tcW w:w="3117" w:type="dxa"/>
+          </w:tcPr>
+          <w:p>
+            <w:r>
+              <w:t>1968</w:t>
+            </w:r>
+          </w:p>
+        </w:tc>
+      </w:tr>
+      <w:tr>
+        <w:tc>
+          <w:tcPr>
+            <w:tcW w:w="3116" w:type="dxa"/>
+          </w:tcPr>
+          <w:p>
+            <w:r>
+              <w:t>Pre-week reviewer in all bar subjects</w:t>
+            </w:r>
+          </w:p>
+        </w:tc>
+        <w:tc>
+          <w:tcPr>
+            <w:tcW w:w="3117" w:type="dxa"/>
+          </w:tcPr>
+          <w:p>
+            <w:proofErr w:type="spellStart"/>
+            <w:r>
+              <w:t>Nolledo</w:t>
+            </w:r>
+            <w:proofErr w:type="spellEnd"/>
+            <w:r>
+              <w:t>, Jose N.</w:t>
+            </w:r>
+          </w:p>
+        </w:tc>
+        <w:tc>
+          <w:tcPr>
+            <w:tcW w:w="3117" w:type="dxa"/>
+          </w:tcPr>
+          <w:p>
+            <w:r>
+              <w:t>1968</w:t>
+            </w:r>
+          </w:p>
+        </w:tc>
+      </w:tr>
+      <w:tr>
+        <w:tc>
+          <w:tcPr>
+            <w:tcW w:w="3116" w:type="dxa"/>
+          </w:tcPr>
+          <w:p>
+            <w:r>
+              <w:t>Answers to 1967 bar questions in all bar subjects : with latest Supreme Court rulings</w:t>
+            </w:r>
+          </w:p>
+        </w:tc>
+        <w:tc>
+          <w:tcPr>
+            <w:tcW w:w="3117" w:type="dxa"/>
+          </w:tcPr>
+          <w:p>
+            <w:proofErr w:type="spellStart"/>
+            <w:r>
+              <w:t>Nolledo</w:t>
+            </w:r>
+            <w:proofErr w:type="spellEnd"/>
+            <w:r>
+              <w:t>, Jose N.</w:t>
+            </w:r>
+          </w:p>
+        </w:tc>
+        <w:tc>
+          <w:tcPr>
+            <w:tcW w:w="3117" w:type="dxa"/>
+          </w:tcPr>
+          <w:p>
+            <w:r>
+              <w:t>1969</w:t>
+            </w:r>
+          </w:p>
+        </w:tc>
+      </w:tr>
+      <w:tr>
+        <w:tc>
+          <w:tcPr>
+            <w:tcW w:w="3116" w:type="dxa"/>
+          </w:tcPr>
+          <w:p>
+            <w:r>
+              <w:t>Bar tips : observations, principles and techniques in preparing for the bar examinations</w:t>
+            </w:r>
+          </w:p>
+        </w:tc>
+        <w:tc>
+          <w:tcPr>
+            <w:tcW w:w="3117" w:type="dxa"/>
+          </w:tcPr>
+          <w:p>
+            <w:r>
+              <w:t>Deni De Leon</w:t>
+            </w:r>
+          </w:p>
+        </w:tc>
+        <w:tc>
+          <w:tcPr>
+            <w:tcW w:w="3117" w:type="dxa"/>
+          </w:tcPr>
+          <w:p>
+            <w:r>
+              <w:t>2003</w:t>
+            </w:r>
+          </w:p>
+        </w:tc>
+      </w:tr>
+      <w:tr>
+        <w:tc>
+          <w:tcPr>
+            <w:tcW w:w="3116" w:type="dxa"/>
+          </w:tcPr>
+          <w:p>
+            <w:r>
+              <w:t>Suggested answers to the 2008 bar examination questions</w:t>
+            </w:r>
+          </w:p>
+        </w:tc>
+        <w:tc>
+          <w:tcPr>
+            <w:tcW w:w="3117" w:type="dxa"/>
+          </w:tcPr>
+          <w:p>
+            <w:r>
+              <w:t>Philippine Association of Law Schools</w:t>
+            </w:r>
+          </w:p>
+        </w:tc>
+        <w:tc>
+          <w:tcPr>
+            <w:tcW w:w="3117" w:type="dxa"/>
+          </w:tcPr>
+          <w:p>
+            <w:r>
+              <w:t>2009</w:t>
+            </w:r>
+          </w:p>
+        </w:tc>
+      </w:tr>
+      <w:tr>
+        <w:tc>
+          <w:tcPr>
+            <w:tcW w:w="3116" w:type="dxa"/>
+          </w:tcPr>
+          <w:p>
+            <w:r>
+              <w:t xml:space="preserve">Suggested answers to the 2005 </w:t>
+            </w:r>
+            <w:r>
+              <w:t>bar examination questions</w:t>
+            </w:r>
+          </w:p>
+        </w:tc>
+        <w:tc>
+          <w:tcPr>
+            <w:tcW w:w="3117" w:type="dxa"/>
+          </w:tcPr>
+          <w:p>
+            <w:r>
+              <w:t>Philippine Association of Law Schools</w:t>
+            </w:r>
+          </w:p>
+        </w:tc>
+        <w:tc>
+          <w:tcPr>
+            <w:tcW w:w="3117" w:type="dxa"/>
+          </w:tcPr>
+          <w:p>
+            <w:r>
+              <w:t>2005</w:t>
+            </w:r>
+          </w:p>
+        </w:tc>
+      </w:tr>
+      <w:tr>
+        <w:tc>
+          <w:tcPr>
+            <w:tcW w:w="3116" w:type="dxa"/>
+          </w:tcPr>
+          <w:p>
+            <w:r>
+              <w:t xml:space="preserve">Suggested answers to the 2006 </w:t>
+            </w:r>
+            <w:r>
+              <w:t>bar examination questions</w:t>
+            </w:r>
+          </w:p>
+        </w:tc>
+        <w:tc>
+          <w:tcPr>
+            <w:tcW w:w="3117" w:type="dxa"/>
+          </w:tcPr>
+          <w:p>
+            <w:r>
+              <w:t>Philippine Association of Law Schools</w:t>
+            </w:r>
+          </w:p>
+        </w:tc>
+        <w:tc>
+          <w:tcPr>
+            <w:tcW w:w="3117" w:type="dxa"/>
+          </w:tcPr>
+          <w:p>
+            <w:r>
+              <w:t>2007</w:t>
+            </w:r>
+          </w:p>
+        </w:tc>
+      </w:tr>
+      <w:tr>
+        <w:tc>
+          <w:tcPr>
+            <w:tcW w:w="3116" w:type="dxa"/>
+          </w:tcPr>
+          <w:p>
+            <w:r>
+              <w:t>Suggested answers to the 2007</w:t>
             </w:r>
             <w:r>
               <w:t xml:space="preserve"> bar examination questions</w:t>
@@ -194,7 +1393,566 @@
           </w:tcPr>
           <w:p>
             <w:r>
-              <w:t>Eduardo A. Labitag, editor</w:t>
+              <w:t>Philippine Association of Law Schools</w:t>
+            </w:r>
+          </w:p>
+        </w:tc>
+        <w:tc>
+          <w:tcPr>
+            <w:tcW w:w="3117" w:type="dxa"/>
+          </w:tcPr>
+          <w:p>
+            <w:r>
+              <w:t>2007</w:t>
+            </w:r>
+          </w:p>
+        </w:tc>
+      </w:tr>
+      <w:tr>
+        <w:tc>
+          <w:tcPr>
+            <w:tcW w:w="3116" w:type="dxa"/>
+          </w:tcPr>
+          <w:p>
+            <w:r>
+              <w:t>Pre-bar reviewer in eight subjects</w:t>
+            </w:r>
+          </w:p>
+        </w:tc>
+        <w:tc>
+          <w:tcPr>
+            <w:tcW w:w="3117" w:type="dxa"/>
+          </w:tcPr>
+          <w:p>
+            <w:proofErr w:type="spellStart"/>
+            <w:r>
+              <w:t>Desiderio</w:t>
+            </w:r>
+            <w:proofErr w:type="spellEnd"/>
+            <w:r>
+              <w:t xml:space="preserve"> P. </w:t>
+            </w:r>
+            <w:proofErr w:type="spellStart"/>
+            <w:r>
+              <w:t>Jurado</w:t>
+            </w:r>
+            <w:proofErr w:type="spellEnd"/>
+          </w:p>
+        </w:tc>
+        <w:tc>
+          <w:tcPr>
+            <w:tcW w:w="3117" w:type="dxa"/>
+          </w:tcPr>
+          <w:p>
+            <w:r>
+              <w:t>1961</w:t>
+            </w:r>
+          </w:p>
+        </w:tc>
+      </w:tr>
+      <w:tr>
+        <w:tc>
+          <w:tcPr>
+            <w:tcW w:w="3116" w:type="dxa"/>
+          </w:tcPr>
+          <w:p>
+            <w:r>
+              <w:t>Rex MCQ project</w:t>
+            </w:r>
+          </w:p>
+        </w:tc>
+        <w:tc>
+          <w:tcPr>
+            <w:tcW w:w="3117" w:type="dxa"/>
+          </w:tcPr>
+          <w:p>
+            <w:r>
+              <w:t>RBSU editorial staff</w:t>
+            </w:r>
+          </w:p>
+        </w:tc>
+        <w:tc>
+          <w:tcPr>
+            <w:tcW w:w="3117" w:type="dxa"/>
+          </w:tcPr>
+          <w:p>
+            <w:r>
+              <w:t>2011</w:t>
+            </w:r>
+          </w:p>
+        </w:tc>
+      </w:tr>
+      <w:tr>
+        <w:tc>
+          <w:tcPr>
+            <w:tcW w:w="3116" w:type="dxa"/>
+          </w:tcPr>
+          <w:p>
+            <w:r>
+              <w:t>Rex MCQ project</w:t>
+            </w:r>
+          </w:p>
+        </w:tc>
+        <w:tc>
+          <w:tcPr>
+            <w:tcW w:w="3117" w:type="dxa"/>
+          </w:tcPr>
+          <w:p>
+            <w:r>
+              <w:t>RBSU editorial staff</w:t>
+            </w:r>
+          </w:p>
+        </w:tc>
+        <w:tc>
+          <w:tcPr>
+            <w:tcW w:w="3117" w:type="dxa"/>
+          </w:tcPr>
+          <w:p>
+            <w:r>
+              <w:t>2011</w:t>
+            </w:r>
+          </w:p>
+        </w:tc>
+      </w:tr>
+      <w:tr>
+        <w:tc>
+          <w:tcPr>
+            <w:tcW w:w="3116" w:type="dxa"/>
+          </w:tcPr>
+          <w:p>
+            <w:r>
+              <w:t>Rex MCQ project</w:t>
+            </w:r>
+          </w:p>
+        </w:tc>
+        <w:tc>
+          <w:tcPr>
+            <w:tcW w:w="3117" w:type="dxa"/>
+          </w:tcPr>
+          <w:p>
+            <w:r>
+              <w:t>RBSU editorial staff</w:t>
+            </w:r>
+          </w:p>
+        </w:tc>
+        <w:tc>
+          <w:tcPr>
+            <w:tcW w:w="3117" w:type="dxa"/>
+          </w:tcPr>
+          <w:p>
+            <w:r>
+              <w:t>2011</w:t>
+            </w:r>
+          </w:p>
+        </w:tc>
+      </w:tr>
+      <w:tr>
+        <w:tc>
+          <w:tcPr>
+            <w:tcW w:w="3116" w:type="dxa"/>
+          </w:tcPr>
+          <w:p>
+            <w:r>
+              <w:t>Rex MCQ project</w:t>
+            </w:r>
+          </w:p>
+        </w:tc>
+        <w:tc>
+          <w:tcPr>
+            <w:tcW w:w="3117" w:type="dxa"/>
+          </w:tcPr>
+          <w:p>
+            <w:r>
+              <w:t>RBSU editorial staff</w:t>
+            </w:r>
+          </w:p>
+        </w:tc>
+        <w:tc>
+          <w:tcPr>
+            <w:tcW w:w="3117" w:type="dxa"/>
+          </w:tcPr>
+          <w:p>
+            <w:r>
+              <w:t>2011</w:t>
+            </w:r>
+          </w:p>
+        </w:tc>
+      </w:tr>
+      <w:tr>
+        <w:tc>
+          <w:tcPr>
+            <w:tcW w:w="3116" w:type="dxa"/>
+          </w:tcPr>
+          <w:p>
+            <w:r>
+              <w:t>Common sources of bar questions</w:t>
+            </w:r>
+          </w:p>
+        </w:tc>
+        <w:tc>
+          <w:tcPr>
+            <w:tcW w:w="3117" w:type="dxa"/>
+          </w:tcPr>
+          <w:p>
+            <w:r>
+              <w:t>Rodriguez, Jr., Leonardo G.</w:t>
+            </w:r>
+          </w:p>
+        </w:tc>
+        <w:tc>
+          <w:tcPr>
+            <w:tcW w:w="3117" w:type="dxa"/>
+          </w:tcPr>
+          <w:p>
+            <w:r>
+              <w:t>2001</w:t>
+            </w:r>
+          </w:p>
+        </w:tc>
+      </w:tr>
+      <w:tr>
+        <w:tc>
+          <w:tcPr>
+            <w:tcW w:w="3116" w:type="dxa"/>
+          </w:tcPr>
+          <w:p>
+            <w:r>
+              <w:t>Slaying the bar exams dragons</w:t>
+            </w:r>
+          </w:p>
+        </w:tc>
+        <w:tc>
+          <w:tcPr>
+            <w:tcW w:w="3117" w:type="dxa"/>
+          </w:tcPr>
+          <w:p>
+            <w:r>
+              <w:t>Rodriguez, Rufus B.</w:t>
+            </w:r>
+          </w:p>
+        </w:tc>
+        <w:tc>
+          <w:tcPr>
+            <w:tcW w:w="3117" w:type="dxa"/>
+          </w:tcPr>
+          <w:p>
+            <w:r>
+              <w:t>2002</w:t>
+            </w:r>
+          </w:p>
+        </w:tc>
+      </w:tr>
+      <w:tr>
+        <w:tc>
+          <w:tcPr>
+            <w:tcW w:w="3116" w:type="dxa"/>
+          </w:tcPr>
+          <w:p>
+            <w:r>
+              <w:t>Slaying the bar exams dragons</w:t>
+            </w:r>
+          </w:p>
+        </w:tc>
+        <w:tc>
+          <w:tcPr>
+            <w:tcW w:w="3117" w:type="dxa"/>
+          </w:tcPr>
+          <w:p>
+            <w:r>
+              <w:t>Rodriguez, Rufus B.</w:t>
+            </w:r>
+          </w:p>
+        </w:tc>
+        <w:tc>
+          <w:tcPr>
+            <w:tcW w:w="3117" w:type="dxa"/>
+          </w:tcPr>
+          <w:p>
+            <w:r>
+              <w:t>2002</w:t>
+            </w:r>
+          </w:p>
+        </w:tc>
+      </w:tr>
+      <w:tr>
+        <w:tc>
+          <w:tcPr>
+            <w:tcW w:w="3116" w:type="dxa"/>
+          </w:tcPr>
+          <w:p>
+            <w:r>
+              <w:t>Bar reviewer in political law, labor and social legislation : survival guide</w:t>
+            </w:r>
+          </w:p>
+        </w:tc>
+        <w:tc>
+          <w:tcPr>
+            <w:tcW w:w="3117" w:type="dxa"/>
+          </w:tcPr>
+          <w:p>
+            <w:r>
+              <w:t>Salvador, Jr., Bernardino P.</w:t>
+            </w:r>
+          </w:p>
+        </w:tc>
+        <w:tc>
+          <w:tcPr>
+            <w:tcW w:w="3117" w:type="dxa"/>
+          </w:tcPr>
+          <w:p>
+            <w:r>
+              <w:t>2003</w:t>
+            </w:r>
+          </w:p>
+        </w:tc>
+      </w:tr>
+      <w:tr>
+        <w:tc>
+          <w:tcPr>
+            <w:tcW w:w="3116" w:type="dxa"/>
+          </w:tcPr>
+          <w:p>
+            <w:r>
+              <w:t>Redo notes.</w:t>
+            </w:r>
+          </w:p>
+        </w:tc>
+        <w:tc>
+          <w:tcPr>
+            <w:tcW w:w="3117" w:type="dxa"/>
+          </w:tcPr>
+          <w:p>
+            <w:r>
+              <w:t>San Beda College of Law</w:t>
+            </w:r>
+          </w:p>
+        </w:tc>
+        <w:tc>
+          <w:tcPr>
+            <w:tcW w:w="3117" w:type="dxa"/>
+          </w:tcPr>
+          <w:p>
+            <w:r>
+              <w:t>2011</w:t>
+            </w:r>
+          </w:p>
+        </w:tc>
+      </w:tr>
+      <w:tr>
+        <w:tc>
+          <w:tcPr>
+            <w:tcW w:w="3116" w:type="dxa"/>
+          </w:tcPr>
+          <w:p>
+            <w:r>
+              <w:t>Redo notes.</w:t>
+            </w:r>
+          </w:p>
+        </w:tc>
+        <w:tc>
+          <w:tcPr>
+            <w:tcW w:w="3117" w:type="dxa"/>
+          </w:tcPr>
+          <w:p>
+            <w:r>
+              <w:t>San Beda College of Law</w:t>
+            </w:r>
+          </w:p>
+        </w:tc>
+        <w:tc>
+          <w:tcPr>
+            <w:tcW w:w="3117" w:type="dxa"/>
+          </w:tcPr>
+          <w:p>
+            <w:r>
+              <w:t>2011</w:t>
+            </w:r>
+          </w:p>
+        </w:tc>
+      </w:tr>
+      <w:tr>
+        <w:tc>
+          <w:tcPr>
+            <w:tcW w:w="3116" w:type="dxa"/>
+          </w:tcPr>
+          <w:p>
+            <w:r>
+              <w:t>Redo notes.</w:t>
+            </w:r>
+          </w:p>
+        </w:tc>
+        <w:tc>
+          <w:tcPr>
+            <w:tcW w:w="3117" w:type="dxa"/>
+          </w:tcPr>
+          <w:p>
+            <w:r>
+              <w:t>San Beda College of Law</w:t>
+            </w:r>
+          </w:p>
+        </w:tc>
+        <w:tc>
+          <w:tcPr>
+            <w:tcW w:w="3117" w:type="dxa"/>
+          </w:tcPr>
+          <w:p>
+            <w:r>
+              <w:t>2011</w:t>
+            </w:r>
+          </w:p>
+        </w:tc>
+      </w:tr>
+      <w:tr>
+        <w:tc>
+          <w:tcPr>
+            <w:tcW w:w="3116" w:type="dxa"/>
+          </w:tcPr>
+          <w:p>
+            <w:r>
+              <w:t>Redo notes.</w:t>
+            </w:r>
+          </w:p>
+        </w:tc>
+        <w:tc>
+          <w:tcPr>
+            <w:tcW w:w="3117" w:type="dxa"/>
+          </w:tcPr>
+          <w:p>
+            <w:r>
+              <w:t>San Beda College of Law</w:t>
+            </w:r>
+          </w:p>
+        </w:tc>
+        <w:tc>
+          <w:tcPr>
+            <w:tcW w:w="3117" w:type="dxa"/>
+          </w:tcPr>
+          <w:p>
+            <w:r>
+              <w:t>2011</w:t>
+            </w:r>
+          </w:p>
+        </w:tc>
+      </w:tr>
+      <w:tr>
+        <w:tc>
+          <w:tcPr>
+            <w:tcW w:w="3116" w:type="dxa"/>
+          </w:tcPr>
+          <w:p>
+            <w:r>
+              <w:t>Redo notes.</w:t>
+            </w:r>
+          </w:p>
+        </w:tc>
+        <w:tc>
+          <w:tcPr>
+            <w:tcW w:w="3117" w:type="dxa"/>
+          </w:tcPr>
+          <w:p>
+            <w:r>
+              <w:t>San Beda College of Law</w:t>
+            </w:r>
+          </w:p>
+        </w:tc>
+        <w:tc>
+          <w:tcPr>
+            <w:tcW w:w="3117" w:type="dxa"/>
+          </w:tcPr>
+          <w:p>
+            <w:r>
+              <w:t>2011</w:t>
+            </w:r>
+          </w:p>
+        </w:tc>
+      </w:tr>
+      <w:tr>
+        <w:tc>
+          <w:tcPr>
+            <w:tcW w:w="3116" w:type="dxa"/>
+          </w:tcPr>
+          <w:p>
+            <w:r>
+              <w:t>Redo notes.</w:t>
+            </w:r>
+          </w:p>
+        </w:tc>
+        <w:tc>
+          <w:tcPr>
+            <w:tcW w:w="3117" w:type="dxa"/>
+          </w:tcPr>
+          <w:p>
+            <w:r>
+              <w:t>San Beda College of Law</w:t>
+            </w:r>
+          </w:p>
+        </w:tc>
+        <w:tc>
+          <w:tcPr>
+            <w:tcW w:w="3117" w:type="dxa"/>
+          </w:tcPr>
+          <w:p>
+            <w:r>
+              <w:t>2011</w:t>
+            </w:r>
+          </w:p>
+        </w:tc>
+      </w:tr>
+      <w:tr>
+        <w:tc>
+          <w:tcPr>
+            <w:tcW w:w="3116" w:type="dxa"/>
+          </w:tcPr>
+          <w:p>
+            <w:r>
+              <w:t>Three months before bar : outline/reviewer</w:t>
+            </w:r>
+          </w:p>
+        </w:tc>
+        <w:tc>
+          <w:tcPr>
+            <w:tcW w:w="3117" w:type="dxa"/>
+          </w:tcPr>
+          <w:p>
+            <w:r>
+              <w:t>Suarez, Rolando A.</w:t>
+            </w:r>
+          </w:p>
+        </w:tc>
+        <w:tc>
+          <w:tcPr>
+            <w:tcW w:w="3117" w:type="dxa"/>
+          </w:tcPr>
+          <w:p>
+            <w:r>
+              <w:t>2011</w:t>
+            </w:r>
+          </w:p>
+        </w:tc>
+      </w:tr>
+      <w:tr>
+        <w:tc>
+          <w:tcPr>
+            <w:tcW w:w="3116" w:type="dxa"/>
+          </w:tcPr>
+          <w:p>
+            <w:r>
+              <w:t>24 hours before the bar</w:t>
+            </w:r>
+          </w:p>
+        </w:tc>
+        <w:tc>
+          <w:tcPr>
+            <w:tcW w:w="3117" w:type="dxa"/>
+          </w:tcPr>
+          <w:p>
+            <w:proofErr w:type="spellStart"/>
+            <w:r>
+              <w:t>Tupaz</w:t>
+            </w:r>
+            <w:proofErr w:type="spellEnd"/>
+            <w:r>
+              <w:t>, Antonino R.</w:t>
             </w:r>
           </w:p>
         </w:tc>
@@ -216,20 +1974,22 @@
           </w:tcPr>
           <w:p>
             <w:r>
-              <w:t>Answer to 2005</w:t>
-            </w:r>
-            <w:r>
-              <w:t xml:space="preserve"> bar examination questions</w:t>
-            </w:r>
-          </w:p>
-        </w:tc>
-        <w:tc>
-          <w:tcPr>
-            <w:tcW w:w="3117" w:type="dxa"/>
-          </w:tcPr>
-          <w:p>
-            <w:r>
-              <w:t>Eduardo A. Labitag, editor</w:t>
+              <w:t>24 hours before the bar</w:t>
+            </w:r>
+          </w:p>
+        </w:tc>
+        <w:tc>
+          <w:tcPr>
+            <w:tcW w:w="3117" w:type="dxa"/>
+          </w:tcPr>
+          <w:p>
+            <w:proofErr w:type="spellStart"/>
+            <w:r>
+              <w:t>Tupaz</w:t>
+            </w:r>
+            <w:proofErr w:type="spellEnd"/>
+            <w:r>
+              <w:t>, Antonino R.</w:t>
             </w:r>
           </w:p>
         </w:tc>
@@ -251,441 +2011,17 @@
           </w:tcPr>
           <w:p>
             <w:r>
-              <w:t>Answer to 2007</w:t>
-            </w:r>
-            <w:r>
-              <w:t xml:space="preserve"> bar examination questions</w:t>
-            </w:r>
-          </w:p>
-        </w:tc>
-        <w:tc>
-          <w:tcPr>
-            <w:tcW w:w="3117" w:type="dxa"/>
-          </w:tcPr>
-          <w:p>
-            <w:r>
-              <w:t>Eduardo A. Labitag, editor</w:t>
-            </w:r>
-          </w:p>
-        </w:tc>
-        <w:tc>
-          <w:tcPr>
-            <w:tcW w:w="3117" w:type="dxa"/>
-          </w:tcPr>
-          <w:p>
-            <w:r>
-              <w:t>2008</w:t>
-            </w:r>
-          </w:p>
-        </w:tc>
-      </w:tr>
-      <w:tr>
-        <w:tc>
-          <w:tcPr>
-            <w:tcW w:w="3116" w:type="dxa"/>
-          </w:tcPr>
-          <w:p>
-            <w:r>
-              <w:t>Answer to 2007</w:t>
-            </w:r>
-            <w:r>
-              <w:t xml:space="preserve"> bar examination questions</w:t>
-            </w:r>
-          </w:p>
-        </w:tc>
-        <w:tc>
-          <w:tcPr>
-            <w:tcW w:w="3117" w:type="dxa"/>
-          </w:tcPr>
-          <w:p>
-            <w:r>
-              <w:t>Eduardo A. Labitag, editor</w:t>
-            </w:r>
-          </w:p>
-        </w:tc>
-        <w:tc>
-          <w:tcPr>
-            <w:tcW w:w="3117" w:type="dxa"/>
-          </w:tcPr>
-          <w:p>
-            <w:r>
-              <w:t>2008</w:t>
-            </w:r>
-          </w:p>
-        </w:tc>
-      </w:tr>
-      <w:tr>
-        <w:tc>
-          <w:tcPr>
-            <w:tcW w:w="3116" w:type="dxa"/>
-          </w:tcPr>
-          <w:p>
-            <w:r>
-              <w:t>Answer to 2007</w:t>
-            </w:r>
-            <w:r>
-              <w:t xml:space="preserve"> bar examination questions</w:t>
-            </w:r>
-          </w:p>
-        </w:tc>
-        <w:tc>
-          <w:tcPr>
-            <w:tcW w:w="3117" w:type="dxa"/>
-          </w:tcPr>
-          <w:p>
-            <w:r>
-              <w:t>Eduardo A. Labitag, editor</w:t>
-            </w:r>
-          </w:p>
-        </w:tc>
-        <w:tc>
-          <w:tcPr>
-            <w:tcW w:w="3117" w:type="dxa"/>
-          </w:tcPr>
-          <w:p>
-            <w:r>
-              <w:t>2008</w:t>
-            </w:r>
-          </w:p>
-        </w:tc>
-      </w:tr>
-      <w:tr>
-        <w:tc>
-          <w:tcPr>
-            <w:tcW w:w="3116" w:type="dxa"/>
-          </w:tcPr>
-          <w:p>
-            <w:r>
-              <w:t>Answer to 2008</w:t>
-            </w:r>
-            <w:r>
-              <w:t xml:space="preserve"> bar examination questions</w:t>
-            </w:r>
-          </w:p>
-        </w:tc>
-        <w:tc>
-          <w:tcPr>
-            <w:tcW w:w="3117" w:type="dxa"/>
-          </w:tcPr>
-          <w:p>
-            <w:r>
-              <w:t>Eduardo A. Labitag, editor</w:t>
-            </w:r>
-          </w:p>
-        </w:tc>
-        <w:tc>
-          <w:tcPr>
-            <w:tcW w:w="3117" w:type="dxa"/>
-          </w:tcPr>
-          <w:p>
-            <w:r>
-              <w:t>2009</w:t>
-            </w:r>
-          </w:p>
-        </w:tc>
-      </w:tr>
-      <w:tr>
-        <w:tc>
-          <w:tcPr>
-            <w:tcW w:w="3116" w:type="dxa"/>
-          </w:tcPr>
-          <w:p>
-            <w:r>
-              <w:t>Answer to 2010</w:t>
-            </w:r>
-            <w:r>
-              <w:t xml:space="preserve"> bar examination questions</w:t>
-            </w:r>
-          </w:p>
-        </w:tc>
-        <w:tc>
-          <w:tcPr>
-            <w:tcW w:w="3117" w:type="dxa"/>
-          </w:tcPr>
-          <w:p>
-            <w:r>
-              <w:t>Eduardo A. Labitag, editor</w:t>
-            </w:r>
-          </w:p>
-        </w:tc>
-        <w:tc>
-          <w:tcPr>
-            <w:tcW w:w="3117" w:type="dxa"/>
-          </w:tcPr>
-          <w:p>
-            <w:r>
-              <w:t>2011</w:t>
-            </w:r>
-          </w:p>
-        </w:tc>
-      </w:tr>
-      <w:tr>
-        <w:tc>
-          <w:tcPr>
-            <w:tcW w:w="3116" w:type="dxa"/>
-          </w:tcPr>
-          <w:p>
-            <w:r>
-              <w:t>Barblues or everything you want to know about the bar exams</w:t>
-            </w:r>
-            <w:r>
-              <w:t xml:space="preserve"> but are busy to ask</w:t>
-            </w:r>
-          </w:p>
-        </w:tc>
-        <w:tc>
-          <w:tcPr>
-            <w:tcW w:w="3117" w:type="dxa"/>
-          </w:tcPr>
-          <w:p>
-            <w:r>
-              <w:t>Ma. Tanya Karina A. Lat..[etal].</w:t>
-            </w:r>
-          </w:p>
-        </w:tc>
-        <w:tc>
-          <w:tcPr>
-            <w:tcW w:w="3117" w:type="dxa"/>
-          </w:tcPr>
-          <w:p>
-            <w:r>
-              <w:t>2006</w:t>
-            </w:r>
-          </w:p>
-        </w:tc>
-      </w:tr>
-      <w:tr>
-        <w:tc>
-          <w:tcPr>
-            <w:tcW w:w="3116" w:type="dxa"/>
-          </w:tcPr>
-          <w:p>
-            <w:r>
-              <w:t>Barblues or everything you want to know about the bar exams but are busy to ask</w:t>
-            </w:r>
-          </w:p>
-        </w:tc>
-        <w:tc>
-          <w:tcPr>
-            <w:tcW w:w="3117" w:type="dxa"/>
-          </w:tcPr>
-          <w:p>
-            <w:r>
-              <w:t>Ma. Tanya Karina A. Lat..[etal].</w:t>
-            </w:r>
-          </w:p>
-        </w:tc>
-        <w:tc>
-          <w:tcPr>
-            <w:tcW w:w="3117" w:type="dxa"/>
-          </w:tcPr>
-          <w:p>
-            <w:r>
-              <w:t>2006</w:t>
-            </w:r>
-          </w:p>
-        </w:tc>
-      </w:tr>
-      <w:tr>
-        <w:tc>
-          <w:tcPr>
-            <w:tcW w:w="3116" w:type="dxa"/>
-          </w:tcPr>
-          <w:p>
-            <w:r>
-              <w:t>Barblues or everything you want to know about the bar exams but are busy to ask</w:t>
-            </w:r>
-          </w:p>
-        </w:tc>
-        <w:tc>
-          <w:tcPr>
-            <w:tcW w:w="3117" w:type="dxa"/>
-          </w:tcPr>
-          <w:p>
-            <w:r>
-              <w:t>Ma. Tanya Karina A. Lat..[etal].</w:t>
-            </w:r>
-          </w:p>
-        </w:tc>
-        <w:tc>
-          <w:tcPr>
-            <w:tcW w:w="3117" w:type="dxa"/>
-          </w:tcPr>
-          <w:p>
-            <w:r>
-              <w:t>2006</w:t>
-            </w:r>
-          </w:p>
-        </w:tc>
-      </w:tr>
-      <w:tr>
-        <w:tc>
-          <w:tcPr>
-            <w:tcW w:w="3116" w:type="dxa"/>
-          </w:tcPr>
-          <w:p>
-            <w:r>
-              <w:t>Study to guide for the bar</w:t>
-            </w:r>
-          </w:p>
-        </w:tc>
-        <w:tc>
-          <w:tcPr>
-            <w:tcW w:w="3117" w:type="dxa"/>
-          </w:tcPr>
-          <w:p>
-            <w:r>
-              <w:t>De Castro, Arturo M.</w:t>
-            </w:r>
-          </w:p>
-        </w:tc>
-        <w:tc>
-          <w:tcPr>
-            <w:tcW w:w="3117" w:type="dxa"/>
-          </w:tcPr>
-          <w:p>
-            <w:r>
-              <w:t>2006</w:t>
-            </w:r>
-          </w:p>
-        </w:tc>
-      </w:tr>
-      <w:tr>
-        <w:tc>
-          <w:tcPr>
-            <w:tcW w:w="3116" w:type="dxa"/>
-          </w:tcPr>
-          <w:p>
-            <w:r>
-              <w:t>Study to guide for the bar</w:t>
-            </w:r>
-          </w:p>
-        </w:tc>
-        <w:tc>
-          <w:tcPr>
-            <w:tcW w:w="3117" w:type="dxa"/>
-          </w:tcPr>
-          <w:p>
-            <w:r>
-              <w:t>De Castro, Arturo M.</w:t>
-            </w:r>
-          </w:p>
-        </w:tc>
-        <w:tc>
-          <w:tcPr>
-            <w:tcW w:w="3117" w:type="dxa"/>
-          </w:tcPr>
-          <w:p>
-            <w:r>
-              <w:t>2006</w:t>
-            </w:r>
-          </w:p>
-        </w:tc>
-      </w:tr>
-      <w:tr>
-        <w:tc>
-          <w:tcPr>
-            <w:tcW w:w="3116" w:type="dxa"/>
-          </w:tcPr>
-          <w:p>
-            <w:r>
-              <w:t>Study guide for the bar : recent leading cases and amendments on all bar subjects</w:t>
-            </w:r>
-          </w:p>
-        </w:tc>
-        <w:tc>
-          <w:tcPr>
-            <w:tcW w:w="3117" w:type="dxa"/>
-          </w:tcPr>
-          <w:p>
-            <w:r>
-              <w:t>De Castro, Arturo M.</w:t>
-            </w:r>
-          </w:p>
-        </w:tc>
-        <w:tc>
-          <w:tcPr>
-            <w:tcW w:w="3117" w:type="dxa"/>
-          </w:tcPr>
-          <w:p>
-            <w:r>
-              <w:t>2006</w:t>
-            </w:r>
-          </w:p>
-        </w:tc>
-      </w:tr>
-      <w:tr>
-        <w:tc>
-          <w:tcPr>
-            <w:tcW w:w="3116" w:type="dxa"/>
-          </w:tcPr>
-          <w:p>
-            <w:r>
-              <w:t>Study guide for the bar : recent leading cases and amendments on all bar subjects</w:t>
-            </w:r>
-          </w:p>
-        </w:tc>
-        <w:tc>
-          <w:tcPr>
-            <w:tcW w:w="3117" w:type="dxa"/>
-          </w:tcPr>
-          <w:p>
-            <w:r>
-              <w:t>De Castro, Arturo M.</w:t>
-            </w:r>
-          </w:p>
-        </w:tc>
-        <w:tc>
-          <w:tcPr>
-            <w:tcW w:w="3117" w:type="dxa"/>
-          </w:tcPr>
-          <w:p>
-            <w:r>
-              <w:t>2006</w:t>
-            </w:r>
-          </w:p>
-        </w:tc>
-      </w:tr>
-      <w:tr>
-        <w:tc>
-          <w:tcPr>
-            <w:tcW w:w="3116" w:type="dxa"/>
-          </w:tcPr>
-          <w:p>
-            <w:r>
-              <w:t>Recent legislation and jurisprudence on all bar subjects : study guide for BAR</w:t>
-            </w:r>
-          </w:p>
-        </w:tc>
-        <w:tc>
-          <w:tcPr>
-            <w:tcW w:w="3117" w:type="dxa"/>
-          </w:tcPr>
-          <w:p>
-            <w:r>
-              <w:t>De Castro, Arturo M.</w:t>
-            </w:r>
-          </w:p>
-        </w:tc>
-        <w:tc>
-          <w:tcPr>
-            <w:tcW w:w="3117" w:type="dxa"/>
-          </w:tcPr>
-          <w:p>
-            <w:r>
-              <w:t>2006</w:t>
-            </w:r>
-          </w:p>
-        </w:tc>
-      </w:tr>
-      <w:tr>
-        <w:tc>
-          <w:tcPr>
-            <w:tcW w:w="3116" w:type="dxa"/>
-          </w:tcPr>
-          <w:p>
-            <w:r>
-              <w:t>Frequently asked bar questions in legal ethics, commercial law, labor, criminal law, political law</w:t>
+              <w:t>1984 bar questions with suggested answers</w:t>
+            </w:r>
+          </w:p>
+        </w:tc>
+        <w:tc>
+          <w:tcPr>
+            <w:tcW w:w="3117" w:type="dxa"/>
+          </w:tcPr>
+          <w:p>
+            <w:r>
+              <w:t>The University of the Philippines Law Center</w:t>
             </w:r>
           </w:p>
         </w:tc>
@@ -699,17 +2035,341 @@
             </w:r>
           </w:p>
         </w:tc>
-        <w:tc>
-          <w:tcPr>
-            <w:tcW w:w="3117" w:type="dxa"/>
-          </w:tcPr>
-          <w:p>
-            <w:r>
-              <w:t>2007</w:t>
-            </w:r>
+      </w:tr>
+      <w:tr>
+        <w:tc>
+          <w:tcPr>
+            <w:tcW w:w="3116" w:type="dxa"/>
+          </w:tcPr>
+          <w:p>
+            <w:r>
+              <w:t>1984 bar questions with suggested answers</w:t>
+            </w:r>
+          </w:p>
+        </w:tc>
+        <w:tc>
+          <w:tcPr>
+            <w:tcW w:w="3117" w:type="dxa"/>
+          </w:tcPr>
+          <w:p>
+            <w:r>
+              <w:t>The University of the Philippines Law Center</w:t>
+            </w:r>
+          </w:p>
+        </w:tc>
+        <w:tc>
+          <w:tcPr>
+            <w:tcW w:w="3117" w:type="dxa"/>
+          </w:tcPr>
+          <w:p>
+            <w:r>
+              <w:t>N/A</w:t>
+            </w:r>
+          </w:p>
+        </w:tc>
+      </w:tr>
+      <w:tr>
+        <w:tc>
+          <w:tcPr>
+            <w:tcW w:w="3116" w:type="dxa"/>
+          </w:tcPr>
+          <w:p>
+            <w:r>
+              <w:t>1984 bar questions with suggested answers</w:t>
+            </w:r>
+          </w:p>
+        </w:tc>
+        <w:tc>
+          <w:tcPr>
+            <w:tcW w:w="3117" w:type="dxa"/>
+          </w:tcPr>
+          <w:p>
+            <w:r>
+              <w:t>The University of the Philippines Law Center</w:t>
+            </w:r>
+          </w:p>
+        </w:tc>
+        <w:tc>
+          <w:tcPr>
+            <w:tcW w:w="3117" w:type="dxa"/>
+          </w:tcPr>
+          <w:p>
+            <w:r>
+              <w:t>N/A</w:t>
+            </w:r>
+          </w:p>
+        </w:tc>
+      </w:tr>
+      <w:tr>
+        <w:tc>
+          <w:tcPr>
+            <w:tcW w:w="3116" w:type="dxa"/>
+          </w:tcPr>
+          <w:p>
+            <w:r>
+              <w:t xml:space="preserve">The </w:t>
+            </w:r>
+            <w:proofErr w:type="spellStart"/>
+            <w:r>
+              <w:t>roentgenologist</w:t>
+            </w:r>
+            <w:proofErr w:type="spellEnd"/>
+            <w:r>
+              <w:t xml:space="preserve"> in court</w:t>
+            </w:r>
+          </w:p>
+        </w:tc>
+        <w:tc>
+          <w:tcPr>
+            <w:tcW w:w="3117" w:type="dxa"/>
+          </w:tcPr>
+          <w:p>
+            <w:r>
+              <w:t>Donaldson, Samuel Wright</w:t>
+            </w:r>
+          </w:p>
+        </w:tc>
+        <w:tc>
+          <w:tcPr>
+            <w:tcW w:w="3117" w:type="dxa"/>
+          </w:tcPr>
+          <w:p>
+            <w:r>
+              <w:t>1954</w:t>
+            </w:r>
+          </w:p>
+        </w:tc>
+      </w:tr>
+      <w:tr>
+        <w:tc>
+          <w:tcPr>
+            <w:tcW w:w="3116" w:type="dxa"/>
+          </w:tcPr>
+          <w:p>
+            <w:r>
+              <w:t>Legal aspects of the medical records</w:t>
+            </w:r>
+          </w:p>
+        </w:tc>
+        <w:tc>
+          <w:tcPr>
+            <w:tcW w:w="3117" w:type="dxa"/>
+          </w:tcPr>
+          <w:p>
+            <w:proofErr w:type="spellStart"/>
+            <w:r>
+              <w:t>Hayt</w:t>
+            </w:r>
+            <w:proofErr w:type="spellEnd"/>
+            <w:r>
+              <w:t>, Emanuel</w:t>
+            </w:r>
+          </w:p>
+        </w:tc>
+        <w:tc>
+          <w:tcPr>
+            <w:tcW w:w="3117" w:type="dxa"/>
+          </w:tcPr>
+          <w:p>
+            <w:r>
+              <w:t>1964</w:t>
+            </w:r>
+          </w:p>
+        </w:tc>
+      </w:tr>
+      <w:tr>
+        <w:tc>
+          <w:tcPr>
+            <w:tcW w:w="3116" w:type="dxa"/>
+          </w:tcPr>
+          <w:p>
+            <w:r>
+              <w:t>Institute for the Legal Officers of Government corporations : proceedings of 1967 lectures and discussions</w:t>
+            </w:r>
+          </w:p>
+        </w:tc>
+        <w:tc>
+          <w:tcPr>
+            <w:tcW w:w="3117" w:type="dxa"/>
+          </w:tcPr>
+          <w:p>
+            <w:r>
+              <w:t>Edited by: Esteban B. Bautista</w:t>
+            </w:r>
+          </w:p>
+        </w:tc>
+        <w:tc>
+          <w:tcPr>
+            <w:tcW w:w="3117" w:type="dxa"/>
+          </w:tcPr>
+          <w:p>
+            <w:r>
+              <w:t>1967</w:t>
+            </w:r>
+          </w:p>
+        </w:tc>
+      </w:tr>
+      <w:tr>
+        <w:tc>
+          <w:tcPr>
+            <w:tcW w:w="3116" w:type="dxa"/>
+          </w:tcPr>
+          <w:p>
             <w:bookmarkStart w:id="0" w:name="_GoBack"/>
             <w:bookmarkEnd w:id="0"/>
           </w:p>
+        </w:tc>
+        <w:tc>
+          <w:tcPr>
+            <w:tcW w:w="3117" w:type="dxa"/>
+          </w:tcPr>
+          <w:p/>
+        </w:tc>
+        <w:tc>
+          <w:tcPr>
+            <w:tcW w:w="3117" w:type="dxa"/>
+          </w:tcPr>
+          <w:p/>
+        </w:tc>
+      </w:tr>
+      <w:tr>
+        <w:tc>
+          <w:tcPr>
+            <w:tcW w:w="3116" w:type="dxa"/>
+          </w:tcPr>
+          <w:p/>
+        </w:tc>
+        <w:tc>
+          <w:tcPr>
+            <w:tcW w:w="3117" w:type="dxa"/>
+          </w:tcPr>
+          <w:p/>
+        </w:tc>
+        <w:tc>
+          <w:tcPr>
+            <w:tcW w:w="3117" w:type="dxa"/>
+          </w:tcPr>
+          <w:p/>
+        </w:tc>
+      </w:tr>
+      <w:tr>
+        <w:tc>
+          <w:tcPr>
+            <w:tcW w:w="3116" w:type="dxa"/>
+          </w:tcPr>
+          <w:p/>
+        </w:tc>
+        <w:tc>
+          <w:tcPr>
+            <w:tcW w:w="3117" w:type="dxa"/>
+          </w:tcPr>
+          <w:p/>
+        </w:tc>
+        <w:tc>
+          <w:tcPr>
+            <w:tcW w:w="3117" w:type="dxa"/>
+          </w:tcPr>
+          <w:p/>
+        </w:tc>
+      </w:tr>
+      <w:tr>
+        <w:tc>
+          <w:tcPr>
+            <w:tcW w:w="3116" w:type="dxa"/>
+          </w:tcPr>
+          <w:p/>
+        </w:tc>
+        <w:tc>
+          <w:tcPr>
+            <w:tcW w:w="3117" w:type="dxa"/>
+          </w:tcPr>
+          <w:p/>
+        </w:tc>
+        <w:tc>
+          <w:tcPr>
+            <w:tcW w:w="3117" w:type="dxa"/>
+          </w:tcPr>
+          <w:p/>
+        </w:tc>
+      </w:tr>
+      <w:tr>
+        <w:tc>
+          <w:tcPr>
+            <w:tcW w:w="3116" w:type="dxa"/>
+          </w:tcPr>
+          <w:p/>
+        </w:tc>
+        <w:tc>
+          <w:tcPr>
+            <w:tcW w:w="3117" w:type="dxa"/>
+          </w:tcPr>
+          <w:p/>
+        </w:tc>
+        <w:tc>
+          <w:tcPr>
+            <w:tcW w:w="3117" w:type="dxa"/>
+          </w:tcPr>
+          <w:p/>
+        </w:tc>
+      </w:tr>
+      <w:tr>
+        <w:tc>
+          <w:tcPr>
+            <w:tcW w:w="3116" w:type="dxa"/>
+          </w:tcPr>
+          <w:p/>
+        </w:tc>
+        <w:tc>
+          <w:tcPr>
+            <w:tcW w:w="3117" w:type="dxa"/>
+          </w:tcPr>
+          <w:p/>
+        </w:tc>
+        <w:tc>
+          <w:tcPr>
+            <w:tcW w:w="3117" w:type="dxa"/>
+          </w:tcPr>
+          <w:p/>
+        </w:tc>
+      </w:tr>
+      <w:tr>
+        <w:tc>
+          <w:tcPr>
+            <w:tcW w:w="3116" w:type="dxa"/>
+          </w:tcPr>
+          <w:p/>
+        </w:tc>
+        <w:tc>
+          <w:tcPr>
+            <w:tcW w:w="3117" w:type="dxa"/>
+          </w:tcPr>
+          <w:p/>
+        </w:tc>
+        <w:tc>
+          <w:tcPr>
+            <w:tcW w:w="3117" w:type="dxa"/>
+          </w:tcPr>
+          <w:p/>
+        </w:tc>
+      </w:tr>
+      <w:tr>
+        <w:tc>
+          <w:tcPr>
+            <w:tcW w:w="3116" w:type="dxa"/>
+          </w:tcPr>
+          <w:p/>
+        </w:tc>
+        <w:tc>
+          <w:tcPr>
+            <w:tcW w:w="3117" w:type="dxa"/>
+          </w:tcPr>
+          <w:p/>
+        </w:tc>
+        <w:tc>
+          <w:tcPr>
+            <w:tcW w:w="3117" w:type="dxa"/>
+          </w:tcPr>
+          <w:p/>
         </w:tc>
       </w:tr>
       <w:tr>
@@ -1384,6 +3044,7 @@
   <w:style w:type="character" w:default="1" w:styleId="DefaultParagraphFont">
     <w:name w:val="Default Paragraph Font"/>
     <w:uiPriority w:val="1"/>
+    <w:semiHidden/>
     <w:unhideWhenUsed/>
   </w:style>
   <w:style w:type="table" w:default="1" w:styleId="TableNormal">

</xml_diff>

<commit_message>
Finished the assigned booklist to me
</commit_message>
<xml_diff>
--- a/booklist/booklistMeljohn.docx
+++ b/booklist/booklistMeljohn.docx
@@ -1083,27 +1083,18 @@
           </w:tcPr>
           <w:p>
             <w:r>
-              <w:t>Answers to 19</w:t>
-            </w:r>
-            <w:r>
-              <w:t>67</w:t>
-            </w:r>
-            <w:r>
-              <w:t xml:space="preserve"> bar questions in all bar subjects : with latest Supreme Court rulings</w:t>
-            </w:r>
-          </w:p>
-        </w:tc>
-        <w:tc>
-          <w:tcPr>
-            <w:tcW w:w="3117" w:type="dxa"/>
-          </w:tcPr>
-          <w:p>
-            <w:proofErr w:type="spellStart"/>
-            <w:r>
-              <w:t>Nol</w:t>
-            </w:r>
-            <w:r>
-              <w:t>ledo</w:t>
+              <w:t>Answers to 1967 bar questions in all bar subjects : with latest Supreme Court rulings</w:t>
+            </w:r>
+          </w:p>
+        </w:tc>
+        <w:tc>
+          <w:tcPr>
+            <w:tcW w:w="3117" w:type="dxa"/>
+          </w:tcPr>
+          <w:p>
+            <w:proofErr w:type="spellStart"/>
+            <w:r>
+              <w:t>Nolledo</w:t>
             </w:r>
             <w:proofErr w:type="spellEnd"/>
             <w:r>
@@ -1140,17 +1131,11 @@
           <w:p>
             <w:proofErr w:type="spellStart"/>
             <w:r>
-              <w:t>Nol</w:t>
-            </w:r>
-            <w:r>
-              <w:t>ledo</w:t>
-            </w:r>
-            <w:proofErr w:type="spellEnd"/>
-            <w:r>
-              <w:t>, Jose N</w:t>
-            </w:r>
-            <w:r>
-              <w:t>.</w:t>
+              <w:t>Nolledo</w:t>
+            </w:r>
+            <w:proofErr w:type="spellEnd"/>
+            <w:r>
+              <w:t>, Jose N.</w:t>
             </w:r>
           </w:p>
         </w:tc>
@@ -1310,10 +1295,7 @@
           </w:tcPr>
           <w:p>
             <w:r>
-              <w:t xml:space="preserve">Suggested answers to the 2005 </w:t>
-            </w:r>
-            <w:r>
-              <w:t>bar examination questions</w:t>
+              <w:t>Suggested answers to the 2005 bar examination questions</w:t>
             </w:r>
           </w:p>
         </w:tc>
@@ -1345,10 +1327,7 @@
           </w:tcPr>
           <w:p>
             <w:r>
-              <w:t xml:space="preserve">Suggested answers to the 2006 </w:t>
-            </w:r>
-            <w:r>
-              <w:t>bar examination questions</w:t>
+              <w:t>Suggested answers to the 2006 bar examination questions</w:t>
             </w:r>
           </w:p>
         </w:tc>
@@ -1380,10 +1359,7 @@
           </w:tcPr>
           <w:p>
             <w:r>
-              <w:t>Suggested answers to the 2007</w:t>
-            </w:r>
-            <w:r>
-              <w:t xml:space="preserve"> bar examination questions</w:t>
+              <w:t>Suggested answers to the 2007 bar examination questions</w:t>
             </w:r>
           </w:p>
         </w:tc>
@@ -1713,6 +1689,181 @@
           </w:tcPr>
           <w:p>
             <w:r>
+              <w:t>Red</w:t>
+            </w:r>
+            <w:r>
+              <w:t xml:space="preserve"> notes.</w:t>
+            </w:r>
+          </w:p>
+        </w:tc>
+        <w:tc>
+          <w:tcPr>
+            <w:tcW w:w="3117" w:type="dxa"/>
+          </w:tcPr>
+          <w:p>
+            <w:r>
+              <w:t>San Beda College of Law</w:t>
+            </w:r>
+          </w:p>
+        </w:tc>
+        <w:tc>
+          <w:tcPr>
+            <w:tcW w:w="3117" w:type="dxa"/>
+          </w:tcPr>
+          <w:p>
+            <w:r>
+              <w:t>2011</w:t>
+            </w:r>
+          </w:p>
+        </w:tc>
+      </w:tr>
+      <w:tr>
+        <w:tc>
+          <w:tcPr>
+            <w:tcW w:w="3116" w:type="dxa"/>
+          </w:tcPr>
+          <w:p>
+            <w:r>
+              <w:t>Red</w:t>
+            </w:r>
+            <w:r>
+              <w:t xml:space="preserve"> notes.</w:t>
+            </w:r>
+          </w:p>
+        </w:tc>
+        <w:tc>
+          <w:tcPr>
+            <w:tcW w:w="3117" w:type="dxa"/>
+          </w:tcPr>
+          <w:p>
+            <w:r>
+              <w:t>San Beda College of Law</w:t>
+            </w:r>
+          </w:p>
+        </w:tc>
+        <w:tc>
+          <w:tcPr>
+            <w:tcW w:w="3117" w:type="dxa"/>
+          </w:tcPr>
+          <w:p>
+            <w:r>
+              <w:t>2011</w:t>
+            </w:r>
+          </w:p>
+        </w:tc>
+      </w:tr>
+      <w:tr>
+        <w:tc>
+          <w:tcPr>
+            <w:tcW w:w="3116" w:type="dxa"/>
+          </w:tcPr>
+          <w:p>
+            <w:r>
+              <w:t xml:space="preserve">Red </w:t>
+            </w:r>
+            <w:r>
+              <w:t>notes.</w:t>
+            </w:r>
+          </w:p>
+        </w:tc>
+        <w:tc>
+          <w:tcPr>
+            <w:tcW w:w="3117" w:type="dxa"/>
+          </w:tcPr>
+          <w:p>
+            <w:r>
+              <w:t>San Beda College of Law</w:t>
+            </w:r>
+          </w:p>
+        </w:tc>
+        <w:tc>
+          <w:tcPr>
+            <w:tcW w:w="3117" w:type="dxa"/>
+          </w:tcPr>
+          <w:p>
+            <w:r>
+              <w:t>2011</w:t>
+            </w:r>
+          </w:p>
+        </w:tc>
+      </w:tr>
+      <w:tr>
+        <w:tc>
+          <w:tcPr>
+            <w:tcW w:w="3116" w:type="dxa"/>
+          </w:tcPr>
+          <w:p>
+            <w:r>
+              <w:t xml:space="preserve">Red </w:t>
+            </w:r>
+            <w:r>
+              <w:t>notes.</w:t>
+            </w:r>
+          </w:p>
+        </w:tc>
+        <w:tc>
+          <w:tcPr>
+            <w:tcW w:w="3117" w:type="dxa"/>
+          </w:tcPr>
+          <w:p>
+            <w:r>
+              <w:t>San Beda College of Law</w:t>
+            </w:r>
+          </w:p>
+        </w:tc>
+        <w:tc>
+          <w:tcPr>
+            <w:tcW w:w="3117" w:type="dxa"/>
+          </w:tcPr>
+          <w:p>
+            <w:r>
+              <w:t>2011</w:t>
+            </w:r>
+          </w:p>
+        </w:tc>
+      </w:tr>
+      <w:tr>
+        <w:tc>
+          <w:tcPr>
+            <w:tcW w:w="3116" w:type="dxa"/>
+          </w:tcPr>
+          <w:p>
+            <w:r>
+              <w:t xml:space="preserve">Redo </w:t>
+            </w:r>
+            <w:r>
+              <w:t>notes.</w:t>
+            </w:r>
+          </w:p>
+        </w:tc>
+        <w:tc>
+          <w:tcPr>
+            <w:tcW w:w="3117" w:type="dxa"/>
+          </w:tcPr>
+          <w:p>
+            <w:r>
+              <w:t>San Beda College of Law</w:t>
+            </w:r>
+          </w:p>
+        </w:tc>
+        <w:tc>
+          <w:tcPr>
+            <w:tcW w:w="3117" w:type="dxa"/>
+          </w:tcPr>
+          <w:p>
+            <w:r>
+              <w:t>2011</w:t>
+            </w:r>
+          </w:p>
+        </w:tc>
+      </w:tr>
+      <w:tr>
+        <w:tc>
+          <w:tcPr>
+            <w:tcW w:w="3116" w:type="dxa"/>
+          </w:tcPr>
+          <w:p>
+            <w:r>
               <w:t>Redo notes.</w:t>
             </w:r>
           </w:p>
@@ -1745,17 +1896,17 @@
           </w:tcPr>
           <w:p>
             <w:r>
-              <w:t>Redo notes.</w:t>
-            </w:r>
-          </w:p>
-        </w:tc>
-        <w:tc>
-          <w:tcPr>
-            <w:tcW w:w="3117" w:type="dxa"/>
-          </w:tcPr>
-          <w:p>
-            <w:r>
-              <w:t>San Beda College of Law</w:t>
+              <w:t>Three months before bar : outline/reviewer</w:t>
+            </w:r>
+          </w:p>
+        </w:tc>
+        <w:tc>
+          <w:tcPr>
+            <w:tcW w:w="3117" w:type="dxa"/>
+          </w:tcPr>
+          <w:p>
+            <w:r>
+              <w:t>Suarez, Rolando A.</w:t>
             </w:r>
           </w:p>
         </w:tc>
@@ -1777,166 +1928,6 @@
           </w:tcPr>
           <w:p>
             <w:r>
-              <w:t>Redo notes.</w:t>
-            </w:r>
-          </w:p>
-        </w:tc>
-        <w:tc>
-          <w:tcPr>
-            <w:tcW w:w="3117" w:type="dxa"/>
-          </w:tcPr>
-          <w:p>
-            <w:r>
-              <w:t>San Beda College of Law</w:t>
-            </w:r>
-          </w:p>
-        </w:tc>
-        <w:tc>
-          <w:tcPr>
-            <w:tcW w:w="3117" w:type="dxa"/>
-          </w:tcPr>
-          <w:p>
-            <w:r>
-              <w:t>2011</w:t>
-            </w:r>
-          </w:p>
-        </w:tc>
-      </w:tr>
-      <w:tr>
-        <w:tc>
-          <w:tcPr>
-            <w:tcW w:w="3116" w:type="dxa"/>
-          </w:tcPr>
-          <w:p>
-            <w:r>
-              <w:t>Redo notes.</w:t>
-            </w:r>
-          </w:p>
-        </w:tc>
-        <w:tc>
-          <w:tcPr>
-            <w:tcW w:w="3117" w:type="dxa"/>
-          </w:tcPr>
-          <w:p>
-            <w:r>
-              <w:t>San Beda College of Law</w:t>
-            </w:r>
-          </w:p>
-        </w:tc>
-        <w:tc>
-          <w:tcPr>
-            <w:tcW w:w="3117" w:type="dxa"/>
-          </w:tcPr>
-          <w:p>
-            <w:r>
-              <w:t>2011</w:t>
-            </w:r>
-          </w:p>
-        </w:tc>
-      </w:tr>
-      <w:tr>
-        <w:tc>
-          <w:tcPr>
-            <w:tcW w:w="3116" w:type="dxa"/>
-          </w:tcPr>
-          <w:p>
-            <w:r>
-              <w:t>Redo notes.</w:t>
-            </w:r>
-          </w:p>
-        </w:tc>
-        <w:tc>
-          <w:tcPr>
-            <w:tcW w:w="3117" w:type="dxa"/>
-          </w:tcPr>
-          <w:p>
-            <w:r>
-              <w:t>San Beda College of Law</w:t>
-            </w:r>
-          </w:p>
-        </w:tc>
-        <w:tc>
-          <w:tcPr>
-            <w:tcW w:w="3117" w:type="dxa"/>
-          </w:tcPr>
-          <w:p>
-            <w:r>
-              <w:t>2011</w:t>
-            </w:r>
-          </w:p>
-        </w:tc>
-      </w:tr>
-      <w:tr>
-        <w:tc>
-          <w:tcPr>
-            <w:tcW w:w="3116" w:type="dxa"/>
-          </w:tcPr>
-          <w:p>
-            <w:r>
-              <w:t>Redo notes.</w:t>
-            </w:r>
-          </w:p>
-        </w:tc>
-        <w:tc>
-          <w:tcPr>
-            <w:tcW w:w="3117" w:type="dxa"/>
-          </w:tcPr>
-          <w:p>
-            <w:r>
-              <w:t>San Beda College of Law</w:t>
-            </w:r>
-          </w:p>
-        </w:tc>
-        <w:tc>
-          <w:tcPr>
-            <w:tcW w:w="3117" w:type="dxa"/>
-          </w:tcPr>
-          <w:p>
-            <w:r>
-              <w:t>2011</w:t>
-            </w:r>
-          </w:p>
-        </w:tc>
-      </w:tr>
-      <w:tr>
-        <w:tc>
-          <w:tcPr>
-            <w:tcW w:w="3116" w:type="dxa"/>
-          </w:tcPr>
-          <w:p>
-            <w:r>
-              <w:t>Three months before bar : outline/reviewer</w:t>
-            </w:r>
-          </w:p>
-        </w:tc>
-        <w:tc>
-          <w:tcPr>
-            <w:tcW w:w="3117" w:type="dxa"/>
-          </w:tcPr>
-          <w:p>
-            <w:r>
-              <w:t>Suarez, Rolando A.</w:t>
-            </w:r>
-          </w:p>
-        </w:tc>
-        <w:tc>
-          <w:tcPr>
-            <w:tcW w:w="3117" w:type="dxa"/>
-          </w:tcPr>
-          <w:p>
-            <w:r>
-              <w:t>2011</w:t>
-            </w:r>
-          </w:p>
-        </w:tc>
-      </w:tr>
-      <w:tr>
-        <w:tc>
-          <w:tcPr>
-            <w:tcW w:w="3116" w:type="dxa"/>
-          </w:tcPr>
-          <w:p>
-            <w:r>
               <w:t>24 hours before the bar</w:t>
             </w:r>
           </w:p>
@@ -2215,425 +2206,2503 @@
             <w:tcW w:w="3116" w:type="dxa"/>
           </w:tcPr>
           <w:p>
-            <w:bookmarkStart w:id="0" w:name="_GoBack"/>
-            <w:bookmarkEnd w:id="0"/>
-          </w:p>
-        </w:tc>
-        <w:tc>
-          <w:tcPr>
-            <w:tcW w:w="3117" w:type="dxa"/>
-          </w:tcPr>
-          <w:p/>
-        </w:tc>
-        <w:tc>
-          <w:tcPr>
-            <w:tcW w:w="3117" w:type="dxa"/>
-          </w:tcPr>
-          <w:p/>
-        </w:tc>
-      </w:tr>
-      <w:tr>
-        <w:tc>
-          <w:tcPr>
-            <w:tcW w:w="3116" w:type="dxa"/>
-          </w:tcPr>
-          <w:p/>
-        </w:tc>
-        <w:tc>
-          <w:tcPr>
-            <w:tcW w:w="3117" w:type="dxa"/>
-          </w:tcPr>
-          <w:p/>
-        </w:tc>
-        <w:tc>
-          <w:tcPr>
-            <w:tcW w:w="3117" w:type="dxa"/>
-          </w:tcPr>
-          <w:p/>
-        </w:tc>
-      </w:tr>
-      <w:tr>
-        <w:tc>
-          <w:tcPr>
-            <w:tcW w:w="3116" w:type="dxa"/>
-          </w:tcPr>
-          <w:p/>
-        </w:tc>
-        <w:tc>
-          <w:tcPr>
-            <w:tcW w:w="3117" w:type="dxa"/>
-          </w:tcPr>
-          <w:p/>
-        </w:tc>
-        <w:tc>
-          <w:tcPr>
-            <w:tcW w:w="3117" w:type="dxa"/>
-          </w:tcPr>
-          <w:p/>
-        </w:tc>
-      </w:tr>
-      <w:tr>
-        <w:tc>
-          <w:tcPr>
-            <w:tcW w:w="3116" w:type="dxa"/>
-          </w:tcPr>
-          <w:p/>
-        </w:tc>
-        <w:tc>
-          <w:tcPr>
-            <w:tcW w:w="3117" w:type="dxa"/>
-          </w:tcPr>
-          <w:p/>
-        </w:tc>
-        <w:tc>
-          <w:tcPr>
-            <w:tcW w:w="3117" w:type="dxa"/>
-          </w:tcPr>
-          <w:p/>
-        </w:tc>
-      </w:tr>
-      <w:tr>
-        <w:tc>
-          <w:tcPr>
-            <w:tcW w:w="3116" w:type="dxa"/>
-          </w:tcPr>
-          <w:p/>
-        </w:tc>
-        <w:tc>
-          <w:tcPr>
-            <w:tcW w:w="3117" w:type="dxa"/>
-          </w:tcPr>
-          <w:p/>
-        </w:tc>
-        <w:tc>
-          <w:tcPr>
-            <w:tcW w:w="3117" w:type="dxa"/>
-          </w:tcPr>
-          <w:p/>
-        </w:tc>
-      </w:tr>
-      <w:tr>
-        <w:tc>
-          <w:tcPr>
-            <w:tcW w:w="3116" w:type="dxa"/>
-          </w:tcPr>
-          <w:p/>
-        </w:tc>
-        <w:tc>
-          <w:tcPr>
-            <w:tcW w:w="3117" w:type="dxa"/>
-          </w:tcPr>
-          <w:p/>
-        </w:tc>
-        <w:tc>
-          <w:tcPr>
-            <w:tcW w:w="3117" w:type="dxa"/>
-          </w:tcPr>
-          <w:p/>
-        </w:tc>
-      </w:tr>
-      <w:tr>
-        <w:tc>
-          <w:tcPr>
-            <w:tcW w:w="3116" w:type="dxa"/>
-          </w:tcPr>
-          <w:p/>
-        </w:tc>
-        <w:tc>
-          <w:tcPr>
-            <w:tcW w:w="3117" w:type="dxa"/>
-          </w:tcPr>
-          <w:p/>
-        </w:tc>
-        <w:tc>
-          <w:tcPr>
-            <w:tcW w:w="3117" w:type="dxa"/>
-          </w:tcPr>
-          <w:p/>
-        </w:tc>
-      </w:tr>
-      <w:tr>
-        <w:tc>
-          <w:tcPr>
-            <w:tcW w:w="3116" w:type="dxa"/>
-          </w:tcPr>
-          <w:p/>
-        </w:tc>
-        <w:tc>
-          <w:tcPr>
-            <w:tcW w:w="3117" w:type="dxa"/>
-          </w:tcPr>
-          <w:p/>
-        </w:tc>
-        <w:tc>
-          <w:tcPr>
-            <w:tcW w:w="3117" w:type="dxa"/>
-          </w:tcPr>
-          <w:p/>
-        </w:tc>
-      </w:tr>
-      <w:tr>
-        <w:tc>
-          <w:tcPr>
-            <w:tcW w:w="3116" w:type="dxa"/>
-          </w:tcPr>
-          <w:p/>
-        </w:tc>
-        <w:tc>
-          <w:tcPr>
-            <w:tcW w:w="3117" w:type="dxa"/>
-          </w:tcPr>
-          <w:p/>
-        </w:tc>
-        <w:tc>
-          <w:tcPr>
-            <w:tcW w:w="3117" w:type="dxa"/>
-          </w:tcPr>
-          <w:p/>
-        </w:tc>
-      </w:tr>
-      <w:tr>
-        <w:tc>
-          <w:tcPr>
-            <w:tcW w:w="3116" w:type="dxa"/>
-          </w:tcPr>
-          <w:p/>
-        </w:tc>
-        <w:tc>
-          <w:tcPr>
-            <w:tcW w:w="3117" w:type="dxa"/>
-          </w:tcPr>
-          <w:p/>
-        </w:tc>
-        <w:tc>
-          <w:tcPr>
-            <w:tcW w:w="3117" w:type="dxa"/>
-          </w:tcPr>
-          <w:p/>
-        </w:tc>
-      </w:tr>
-      <w:tr>
-        <w:tc>
-          <w:tcPr>
-            <w:tcW w:w="3116" w:type="dxa"/>
-          </w:tcPr>
-          <w:p/>
-        </w:tc>
-        <w:tc>
-          <w:tcPr>
-            <w:tcW w:w="3117" w:type="dxa"/>
-          </w:tcPr>
-          <w:p/>
-        </w:tc>
-        <w:tc>
-          <w:tcPr>
-            <w:tcW w:w="3117" w:type="dxa"/>
-          </w:tcPr>
-          <w:p/>
-        </w:tc>
-      </w:tr>
-      <w:tr>
-        <w:tc>
-          <w:tcPr>
-            <w:tcW w:w="3116" w:type="dxa"/>
-          </w:tcPr>
-          <w:p/>
-        </w:tc>
-        <w:tc>
-          <w:tcPr>
-            <w:tcW w:w="3117" w:type="dxa"/>
-          </w:tcPr>
-          <w:p/>
-        </w:tc>
-        <w:tc>
-          <w:tcPr>
-            <w:tcW w:w="3117" w:type="dxa"/>
-          </w:tcPr>
-          <w:p/>
-        </w:tc>
-      </w:tr>
-      <w:tr>
-        <w:tc>
-          <w:tcPr>
-            <w:tcW w:w="3116" w:type="dxa"/>
-          </w:tcPr>
-          <w:p/>
-        </w:tc>
-        <w:tc>
-          <w:tcPr>
-            <w:tcW w:w="3117" w:type="dxa"/>
-          </w:tcPr>
-          <w:p/>
-        </w:tc>
-        <w:tc>
-          <w:tcPr>
-            <w:tcW w:w="3117" w:type="dxa"/>
-          </w:tcPr>
-          <w:p/>
-        </w:tc>
-      </w:tr>
-      <w:tr>
-        <w:tc>
-          <w:tcPr>
-            <w:tcW w:w="3116" w:type="dxa"/>
-          </w:tcPr>
-          <w:p/>
-        </w:tc>
-        <w:tc>
-          <w:tcPr>
-            <w:tcW w:w="3117" w:type="dxa"/>
-          </w:tcPr>
-          <w:p/>
-        </w:tc>
-        <w:tc>
-          <w:tcPr>
-            <w:tcW w:w="3117" w:type="dxa"/>
-          </w:tcPr>
-          <w:p/>
-        </w:tc>
-      </w:tr>
-      <w:tr>
-        <w:tc>
-          <w:tcPr>
-            <w:tcW w:w="3116" w:type="dxa"/>
-          </w:tcPr>
-          <w:p/>
-        </w:tc>
-        <w:tc>
-          <w:tcPr>
-            <w:tcW w:w="3117" w:type="dxa"/>
-          </w:tcPr>
-          <w:p/>
-        </w:tc>
-        <w:tc>
-          <w:tcPr>
-            <w:tcW w:w="3117" w:type="dxa"/>
-          </w:tcPr>
-          <w:p/>
-        </w:tc>
-      </w:tr>
-      <w:tr>
-        <w:tc>
-          <w:tcPr>
-            <w:tcW w:w="3116" w:type="dxa"/>
-          </w:tcPr>
-          <w:p/>
-        </w:tc>
-        <w:tc>
-          <w:tcPr>
-            <w:tcW w:w="3117" w:type="dxa"/>
-          </w:tcPr>
-          <w:p/>
-        </w:tc>
-        <w:tc>
-          <w:tcPr>
-            <w:tcW w:w="3117" w:type="dxa"/>
-          </w:tcPr>
-          <w:p/>
-        </w:tc>
-      </w:tr>
-      <w:tr>
-        <w:tc>
-          <w:tcPr>
-            <w:tcW w:w="3116" w:type="dxa"/>
-          </w:tcPr>
-          <w:p/>
-        </w:tc>
-        <w:tc>
-          <w:tcPr>
-            <w:tcW w:w="3117" w:type="dxa"/>
-          </w:tcPr>
-          <w:p/>
-        </w:tc>
-        <w:tc>
-          <w:tcPr>
-            <w:tcW w:w="3117" w:type="dxa"/>
-          </w:tcPr>
-          <w:p/>
-        </w:tc>
-      </w:tr>
-      <w:tr>
-        <w:tc>
-          <w:tcPr>
-            <w:tcW w:w="3116" w:type="dxa"/>
-          </w:tcPr>
-          <w:p/>
-        </w:tc>
-        <w:tc>
-          <w:tcPr>
-            <w:tcW w:w="3117" w:type="dxa"/>
-          </w:tcPr>
-          <w:p/>
-        </w:tc>
-        <w:tc>
-          <w:tcPr>
-            <w:tcW w:w="3117" w:type="dxa"/>
-          </w:tcPr>
-          <w:p/>
-        </w:tc>
-      </w:tr>
-      <w:tr>
-        <w:tc>
-          <w:tcPr>
-            <w:tcW w:w="3116" w:type="dxa"/>
-          </w:tcPr>
-          <w:p/>
-        </w:tc>
-        <w:tc>
-          <w:tcPr>
-            <w:tcW w:w="3117" w:type="dxa"/>
-          </w:tcPr>
-          <w:p/>
-        </w:tc>
-        <w:tc>
-          <w:tcPr>
-            <w:tcW w:w="3117" w:type="dxa"/>
-          </w:tcPr>
-          <w:p/>
-        </w:tc>
-      </w:tr>
-      <w:tr>
-        <w:tc>
-          <w:tcPr>
-            <w:tcW w:w="3116" w:type="dxa"/>
-          </w:tcPr>
-          <w:p/>
-        </w:tc>
-        <w:tc>
-          <w:tcPr>
-            <w:tcW w:w="3117" w:type="dxa"/>
-          </w:tcPr>
-          <w:p/>
-        </w:tc>
-        <w:tc>
-          <w:tcPr>
-            <w:tcW w:w="3117" w:type="dxa"/>
-          </w:tcPr>
-          <w:p/>
-        </w:tc>
-      </w:tr>
-      <w:tr>
-        <w:tc>
-          <w:tcPr>
-            <w:tcW w:w="3116" w:type="dxa"/>
-          </w:tcPr>
-          <w:p/>
-        </w:tc>
-        <w:tc>
-          <w:tcPr>
-            <w:tcW w:w="3117" w:type="dxa"/>
-          </w:tcPr>
-          <w:p/>
-        </w:tc>
-        <w:tc>
-          <w:tcPr>
-            <w:tcW w:w="3117" w:type="dxa"/>
-          </w:tcPr>
-          <w:p/>
+            <w:r>
+              <w:t>An introduction to physician’s liability : for battery, negligence and acts of others; a programmed review for physicians.</w:t>
+            </w:r>
+          </w:p>
+        </w:tc>
+        <w:tc>
+          <w:tcPr>
+            <w:tcW w:w="3117" w:type="dxa"/>
+          </w:tcPr>
+          <w:p>
+            <w:r>
+              <w:t>N/A</w:t>
+            </w:r>
+          </w:p>
+        </w:tc>
+        <w:tc>
+          <w:tcPr>
+            <w:tcW w:w="3117" w:type="dxa"/>
+          </w:tcPr>
+          <w:p>
+            <w:r>
+              <w:t>N/A</w:t>
+            </w:r>
+          </w:p>
+        </w:tc>
+      </w:tr>
+      <w:tr>
+        <w:tc>
+          <w:tcPr>
+            <w:tcW w:w="3116" w:type="dxa"/>
+          </w:tcPr>
+          <w:p>
+            <w:r>
+              <w:t>Proceedings of the first alternative.</w:t>
+            </w:r>
+          </w:p>
+        </w:tc>
+        <w:tc>
+          <w:tcPr>
+            <w:tcW w:w="3117" w:type="dxa"/>
+          </w:tcPr>
+          <w:p>
+            <w:r>
+              <w:t>N/A</w:t>
+            </w:r>
+          </w:p>
+        </w:tc>
+        <w:tc>
+          <w:tcPr>
+            <w:tcW w:w="3117" w:type="dxa"/>
+          </w:tcPr>
+          <w:p>
+            <w:r>
+              <w:t>1991</w:t>
+            </w:r>
+          </w:p>
+        </w:tc>
+      </w:tr>
+      <w:tr>
+        <w:tc>
+          <w:tcPr>
+            <w:tcW w:w="3116" w:type="dxa"/>
+          </w:tcPr>
+          <w:p>
+            <w:r>
+              <w:t>Proceedings of the first alternative.</w:t>
+            </w:r>
+          </w:p>
+        </w:tc>
+        <w:tc>
+          <w:tcPr>
+            <w:tcW w:w="3117" w:type="dxa"/>
+          </w:tcPr>
+          <w:p>
+            <w:r>
+              <w:t>N/A</w:t>
+            </w:r>
+          </w:p>
+        </w:tc>
+        <w:tc>
+          <w:tcPr>
+            <w:tcW w:w="3117" w:type="dxa"/>
+          </w:tcPr>
+          <w:p>
+            <w:r>
+              <w:t>1991</w:t>
+            </w:r>
+          </w:p>
+        </w:tc>
+      </w:tr>
+      <w:tr>
+        <w:tc>
+          <w:tcPr>
+            <w:tcW w:w="3116" w:type="dxa"/>
+          </w:tcPr>
+          <w:p>
+            <w:r>
+              <w:t xml:space="preserve">Proceedings of the second alternative / development law workshop, May 3-5, 1991, Puerto </w:t>
+            </w:r>
+            <w:proofErr w:type="spellStart"/>
+            <w:r>
+              <w:t>Galera</w:t>
+            </w:r>
+            <w:proofErr w:type="spellEnd"/>
+            <w:r>
+              <w:t>, Oriental Mindoro</w:t>
+            </w:r>
+          </w:p>
+        </w:tc>
+        <w:tc>
+          <w:tcPr>
+            <w:tcW w:w="3117" w:type="dxa"/>
+          </w:tcPr>
+          <w:p>
+            <w:pPr>
+              <w:jc w:val="center"/>
+            </w:pPr>
+            <w:r>
+              <w:t>N/A</w:t>
+            </w:r>
+          </w:p>
+        </w:tc>
+        <w:tc>
+          <w:tcPr>
+            <w:tcW w:w="3117" w:type="dxa"/>
+          </w:tcPr>
+          <w:p>
+            <w:r>
+              <w:t>1992</w:t>
+            </w:r>
+          </w:p>
+        </w:tc>
+      </w:tr>
+      <w:tr>
+        <w:tc>
+          <w:tcPr>
+            <w:tcW w:w="3116" w:type="dxa"/>
+          </w:tcPr>
+          <w:p>
+            <w:r>
+              <w:t xml:space="preserve">Proceedings of the second alternative / development law workshop, May 3-5, 1991, Puerto </w:t>
+            </w:r>
+            <w:proofErr w:type="spellStart"/>
+            <w:r>
+              <w:t>Galera</w:t>
+            </w:r>
+            <w:proofErr w:type="spellEnd"/>
+            <w:r>
+              <w:t>, Oriental Mindoro</w:t>
+            </w:r>
+          </w:p>
+        </w:tc>
+        <w:tc>
+          <w:tcPr>
+            <w:tcW w:w="3117" w:type="dxa"/>
+          </w:tcPr>
+          <w:p>
+            <w:pPr>
+              <w:jc w:val="center"/>
+            </w:pPr>
+            <w:r>
+              <w:t>N/A</w:t>
+            </w:r>
+          </w:p>
+        </w:tc>
+        <w:tc>
+          <w:tcPr>
+            <w:tcW w:w="3117" w:type="dxa"/>
+          </w:tcPr>
+          <w:p>
+            <w:r>
+              <w:t>1992</w:t>
+            </w:r>
+          </w:p>
+        </w:tc>
+      </w:tr>
+      <w:tr>
+        <w:tc>
+          <w:tcPr>
+            <w:tcW w:w="3116" w:type="dxa"/>
+          </w:tcPr>
+          <w:p>
+            <w:r>
+              <w:t xml:space="preserve">Proceedings of the second alternative / development law workshop, May 3-5, 1991, Puerto </w:t>
+            </w:r>
+            <w:proofErr w:type="spellStart"/>
+            <w:r>
+              <w:t>Galera</w:t>
+            </w:r>
+            <w:proofErr w:type="spellEnd"/>
+            <w:r>
+              <w:t>, Oriental Mindoro</w:t>
+            </w:r>
+          </w:p>
+        </w:tc>
+        <w:tc>
+          <w:tcPr>
+            <w:tcW w:w="3117" w:type="dxa"/>
+          </w:tcPr>
+          <w:p>
+            <w:pPr>
+              <w:jc w:val="center"/>
+            </w:pPr>
+            <w:r>
+              <w:t>N/A</w:t>
+            </w:r>
+          </w:p>
+        </w:tc>
+        <w:tc>
+          <w:tcPr>
+            <w:tcW w:w="3117" w:type="dxa"/>
+          </w:tcPr>
+          <w:p>
+            <w:r>
+              <w:t>1992</w:t>
+            </w:r>
+          </w:p>
+        </w:tc>
+      </w:tr>
+      <w:tr>
+        <w:tc>
+          <w:tcPr>
+            <w:tcW w:w="3116" w:type="dxa"/>
+          </w:tcPr>
+          <w:p>
+            <w:r>
+              <w:t xml:space="preserve">Proceedings of the second alternative / development law workshop, May 3-5, 1991, Puerto </w:t>
+            </w:r>
+            <w:proofErr w:type="spellStart"/>
+            <w:r>
+              <w:t>Galera</w:t>
+            </w:r>
+            <w:proofErr w:type="spellEnd"/>
+            <w:r>
+              <w:t>, Oriental Mindoro</w:t>
+            </w:r>
+          </w:p>
+        </w:tc>
+        <w:tc>
+          <w:tcPr>
+            <w:tcW w:w="3117" w:type="dxa"/>
+          </w:tcPr>
+          <w:p>
+            <w:pPr>
+              <w:jc w:val="center"/>
+            </w:pPr>
+            <w:r>
+              <w:t>N/A</w:t>
+            </w:r>
+          </w:p>
+        </w:tc>
+        <w:tc>
+          <w:tcPr>
+            <w:tcW w:w="3117" w:type="dxa"/>
+          </w:tcPr>
+          <w:p>
+            <w:r>
+              <w:t>1992</w:t>
+            </w:r>
+          </w:p>
+        </w:tc>
+      </w:tr>
+      <w:tr>
+        <w:tc>
+          <w:tcPr>
+            <w:tcW w:w="3116" w:type="dxa"/>
+          </w:tcPr>
+          <w:p>
+            <w:r>
+              <w:t>Symposium on medicolegal problems</w:t>
+            </w:r>
+          </w:p>
+        </w:tc>
+        <w:tc>
+          <w:tcPr>
+            <w:tcW w:w="3117" w:type="dxa"/>
+          </w:tcPr>
+          <w:p>
+            <w:r>
+              <w:t>Edited by: Samuel A. Levinson</w:t>
+            </w:r>
+          </w:p>
+        </w:tc>
+        <w:tc>
+          <w:tcPr>
+            <w:tcW w:w="3117" w:type="dxa"/>
+          </w:tcPr>
+          <w:p>
+            <w:r>
+              <w:t>1948</w:t>
+            </w:r>
+          </w:p>
+        </w:tc>
+      </w:tr>
+      <w:tr>
+        <w:tc>
+          <w:tcPr>
+            <w:tcW w:w="3116" w:type="dxa"/>
+          </w:tcPr>
+          <w:p>
+            <w:r>
+              <w:t>Legal education in a changing world : report of the committee on Lega Education in the developing countries.</w:t>
+            </w:r>
+          </w:p>
+        </w:tc>
+        <w:tc>
+          <w:tcPr>
+            <w:tcW w:w="3117" w:type="dxa"/>
+          </w:tcPr>
+          <w:p>
+            <w:r>
+              <w:t>N/A</w:t>
+            </w:r>
+          </w:p>
+        </w:tc>
+        <w:tc>
+          <w:tcPr>
+            <w:tcW w:w="3117" w:type="dxa"/>
+          </w:tcPr>
+          <w:p>
+            <w:r>
+              <w:t>1975</w:t>
+            </w:r>
+          </w:p>
+        </w:tc>
+      </w:tr>
+      <w:tr>
+        <w:tc>
+          <w:tcPr>
+            <w:tcW w:w="3116" w:type="dxa"/>
+          </w:tcPr>
+          <w:p>
+            <w:r>
+              <w:t>The Philippine yearbook on legal education.</w:t>
+            </w:r>
+          </w:p>
+        </w:tc>
+        <w:tc>
+          <w:tcPr>
+            <w:tcW w:w="3117" w:type="dxa"/>
+          </w:tcPr>
+          <w:p>
+            <w:r>
+              <w:t>N/A</w:t>
+            </w:r>
+          </w:p>
+        </w:tc>
+        <w:tc>
+          <w:tcPr>
+            <w:tcW w:w="3117" w:type="dxa"/>
+          </w:tcPr>
+          <w:p>
+            <w:r>
+              <w:t>1978</w:t>
+            </w:r>
+          </w:p>
+        </w:tc>
+      </w:tr>
+      <w:tr>
+        <w:tc>
+          <w:tcPr>
+            <w:tcW w:w="3116" w:type="dxa"/>
+          </w:tcPr>
+          <w:p>
+            <w:r>
+              <w:t>The Philippine yearbook on legal education.</w:t>
+            </w:r>
+          </w:p>
+        </w:tc>
+        <w:tc>
+          <w:tcPr>
+            <w:tcW w:w="3117" w:type="dxa"/>
+          </w:tcPr>
+          <w:p>
+            <w:r>
+              <w:t>N/A</w:t>
+            </w:r>
+          </w:p>
+        </w:tc>
+        <w:tc>
+          <w:tcPr>
+            <w:tcW w:w="3117" w:type="dxa"/>
+          </w:tcPr>
+          <w:p>
+            <w:r>
+              <w:t>1978</w:t>
+            </w:r>
+          </w:p>
+        </w:tc>
+      </w:tr>
+      <w:tr>
+        <w:tc>
+          <w:tcPr>
+            <w:tcW w:w="3116" w:type="dxa"/>
+          </w:tcPr>
+          <w:p>
+            <w:r>
+              <w:t>A guide to the law and legal literature of Mexico</w:t>
+            </w:r>
+          </w:p>
+        </w:tc>
+        <w:tc>
+          <w:tcPr>
+            <w:tcW w:w="3117" w:type="dxa"/>
+          </w:tcPr>
+          <w:p>
+            <w:proofErr w:type="spellStart"/>
+            <w:r>
+              <w:t>Vanice</w:t>
+            </w:r>
+            <w:proofErr w:type="spellEnd"/>
+            <w:r>
+              <w:t>, John T.</w:t>
+            </w:r>
+          </w:p>
+        </w:tc>
+        <w:tc>
+          <w:tcPr>
+            <w:tcW w:w="3117" w:type="dxa"/>
+          </w:tcPr>
+          <w:p>
+            <w:r>
+              <w:t>1945</w:t>
+            </w:r>
+          </w:p>
+        </w:tc>
+      </w:tr>
+      <w:tr>
+        <w:tc>
+          <w:tcPr>
+            <w:tcW w:w="3116" w:type="dxa"/>
+          </w:tcPr>
+          <w:p>
+            <w:r>
+              <w:t>The American jurisprudence : reader</w:t>
+            </w:r>
+          </w:p>
+        </w:tc>
+        <w:tc>
+          <w:tcPr>
+            <w:tcW w:w="3117" w:type="dxa"/>
+          </w:tcPr>
+          <w:p>
+            <w:r>
+              <w:t>Edited by: Thomas A. Cowan</w:t>
+            </w:r>
+          </w:p>
+        </w:tc>
+        <w:tc>
+          <w:tcPr>
+            <w:tcW w:w="3117" w:type="dxa"/>
+          </w:tcPr>
+          <w:p>
+            <w:r>
+              <w:t>1967</w:t>
+            </w:r>
+          </w:p>
+        </w:tc>
+      </w:tr>
+      <w:tr>
+        <w:tc>
+          <w:tcPr>
+            <w:tcW w:w="3116" w:type="dxa"/>
+          </w:tcPr>
+          <w:p>
+            <w:r>
+              <w:t>Understanding the law</w:t>
+            </w:r>
+          </w:p>
+        </w:tc>
+        <w:tc>
+          <w:tcPr>
+            <w:tcW w:w="3117" w:type="dxa"/>
+          </w:tcPr>
+          <w:p>
+            <w:r>
+              <w:t>Carper, Donald L.</w:t>
+            </w:r>
+          </w:p>
+        </w:tc>
+        <w:tc>
+          <w:tcPr>
+            <w:tcW w:w="3117" w:type="dxa"/>
+          </w:tcPr>
+          <w:p>
+            <w:r>
+              <w:t>2000</w:t>
+            </w:r>
+          </w:p>
+        </w:tc>
+      </w:tr>
+      <w:tr>
+        <w:tc>
+          <w:tcPr>
+            <w:tcW w:w="3116" w:type="dxa"/>
+          </w:tcPr>
+          <w:p>
+            <w:r>
+              <w:t>Elementary law</w:t>
+            </w:r>
+          </w:p>
+        </w:tc>
+        <w:tc>
+          <w:tcPr>
+            <w:tcW w:w="3117" w:type="dxa"/>
+          </w:tcPr>
+          <w:p>
+            <w:r>
+              <w:t>Guy Emery</w:t>
+            </w:r>
+          </w:p>
+        </w:tc>
+        <w:tc>
+          <w:tcPr>
+            <w:tcW w:w="3117" w:type="dxa"/>
+          </w:tcPr>
+          <w:p>
+            <w:r>
+              <w:t>1952</w:t>
+            </w:r>
+          </w:p>
+        </w:tc>
+      </w:tr>
+      <w:tr>
+        <w:tc>
+          <w:tcPr>
+            <w:tcW w:w="3116" w:type="dxa"/>
+          </w:tcPr>
+          <w:p>
+            <w:r>
+              <w:t>American Law</w:t>
+            </w:r>
+          </w:p>
+        </w:tc>
+        <w:tc>
+          <w:tcPr>
+            <w:tcW w:w="3117" w:type="dxa"/>
+          </w:tcPr>
+          <w:p>
+            <w:r>
+              <w:t>Friedman, Lawrence M.</w:t>
+            </w:r>
+          </w:p>
+        </w:tc>
+        <w:tc>
+          <w:tcPr>
+            <w:tcW w:w="3117" w:type="dxa"/>
+          </w:tcPr>
+          <w:p>
+            <w:r>
+              <w:t>1984</w:t>
+            </w:r>
+          </w:p>
+        </w:tc>
+      </w:tr>
+      <w:tr>
+        <w:tc>
+          <w:tcPr>
+            <w:tcW w:w="3116" w:type="dxa"/>
+          </w:tcPr>
+          <w:p>
+            <w:r>
+              <w:t>American Law</w:t>
+            </w:r>
+          </w:p>
+        </w:tc>
+        <w:tc>
+          <w:tcPr>
+            <w:tcW w:w="3117" w:type="dxa"/>
+          </w:tcPr>
+          <w:p>
+            <w:r>
+              <w:t>Friedman, Lawrence M.</w:t>
+            </w:r>
+          </w:p>
+        </w:tc>
+        <w:tc>
+          <w:tcPr>
+            <w:tcW w:w="3117" w:type="dxa"/>
+          </w:tcPr>
+          <w:p>
+            <w:r>
+              <w:t>1984</w:t>
+            </w:r>
+          </w:p>
+        </w:tc>
+      </w:tr>
+      <w:tr>
+        <w:tc>
+          <w:tcPr>
+            <w:tcW w:w="3116" w:type="dxa"/>
+          </w:tcPr>
+          <w:p>
+            <w:r>
+              <w:t>The layman’s legal guide : essential laws</w:t>
+            </w:r>
+          </w:p>
+        </w:tc>
+        <w:tc>
+          <w:tcPr>
+            <w:tcW w:w="3117" w:type="dxa"/>
+          </w:tcPr>
+          <w:p>
+            <w:r>
+              <w:t>Marshall, Francis W.</w:t>
+            </w:r>
+          </w:p>
+        </w:tc>
+        <w:tc>
+          <w:tcPr>
+            <w:tcW w:w="3117" w:type="dxa"/>
+          </w:tcPr>
+          <w:p>
+            <w:r>
+              <w:t>1932</w:t>
+            </w:r>
+          </w:p>
+        </w:tc>
+      </w:tr>
+      <w:tr>
+        <w:tc>
+          <w:tcPr>
+            <w:tcW w:w="3116" w:type="dxa"/>
+          </w:tcPr>
+          <w:p>
+            <w:r>
+              <w:t>The layman’s legal guide : essential laws</w:t>
+            </w:r>
+          </w:p>
+        </w:tc>
+        <w:tc>
+          <w:tcPr>
+            <w:tcW w:w="3117" w:type="dxa"/>
+          </w:tcPr>
+          <w:p>
+            <w:r>
+              <w:t>Marshall, Francis W.</w:t>
+            </w:r>
+          </w:p>
+        </w:tc>
+        <w:tc>
+          <w:tcPr>
+            <w:tcW w:w="3117" w:type="dxa"/>
+          </w:tcPr>
+          <w:p>
+            <w:r>
+              <w:t>1932</w:t>
+            </w:r>
+          </w:p>
+        </w:tc>
+      </w:tr>
+      <w:tr>
+        <w:tc>
+          <w:tcPr>
+            <w:tcW w:w="3116" w:type="dxa"/>
+          </w:tcPr>
+          <w:p>
+            <w:r>
+              <w:t>Popular guide to modern legal principles</w:t>
+            </w:r>
+          </w:p>
+        </w:tc>
+        <w:tc>
+          <w:tcPr>
+            <w:tcW w:w="3117" w:type="dxa"/>
+          </w:tcPr>
+          <w:p>
+            <w:r>
+              <w:t>Marshall, Francis W.</w:t>
+            </w:r>
+          </w:p>
+        </w:tc>
+        <w:tc>
+          <w:tcPr>
+            <w:tcW w:w="3117" w:type="dxa"/>
+          </w:tcPr>
+          <w:p>
+            <w:r>
+              <w:t>1942</w:t>
+            </w:r>
+          </w:p>
+        </w:tc>
+      </w:tr>
+      <w:tr>
+        <w:tc>
+          <w:tcPr>
+            <w:tcW w:w="3116" w:type="dxa"/>
+          </w:tcPr>
+          <w:p>
+            <w:r>
+              <w:t>Economic analysis of law</w:t>
+            </w:r>
+          </w:p>
+        </w:tc>
+        <w:tc>
+          <w:tcPr>
+            <w:tcW w:w="3117" w:type="dxa"/>
+          </w:tcPr>
+          <w:p>
+            <w:r>
+              <w:t>Posner, Richard A.</w:t>
+            </w:r>
+          </w:p>
+        </w:tc>
+        <w:tc>
+          <w:tcPr>
+            <w:tcW w:w="3117" w:type="dxa"/>
+          </w:tcPr>
+          <w:p>
+            <w:r>
+              <w:t>1977</w:t>
+            </w:r>
+          </w:p>
+        </w:tc>
+      </w:tr>
+      <w:tr>
+        <w:tc>
+          <w:tcPr>
+            <w:tcW w:w="3116" w:type="dxa"/>
+          </w:tcPr>
+          <w:p>
+            <w:r>
+              <w:t>Economic analysis of law</w:t>
+            </w:r>
+          </w:p>
+        </w:tc>
+        <w:tc>
+          <w:tcPr>
+            <w:tcW w:w="3117" w:type="dxa"/>
+          </w:tcPr>
+          <w:p>
+            <w:r>
+              <w:t>Posner, Richard A.</w:t>
+            </w:r>
+          </w:p>
+        </w:tc>
+        <w:tc>
+          <w:tcPr>
+            <w:tcW w:w="3117" w:type="dxa"/>
+          </w:tcPr>
+          <w:p>
+            <w:r>
+              <w:t>1977</w:t>
+            </w:r>
+          </w:p>
+        </w:tc>
+      </w:tr>
+      <w:tr>
+        <w:tc>
+          <w:tcPr>
+            <w:tcW w:w="3116" w:type="dxa"/>
+          </w:tcPr>
+          <w:p>
+            <w:r>
+              <w:t>Lawmaking : lessons in law for young people</w:t>
+            </w:r>
+          </w:p>
+        </w:tc>
+        <w:tc>
+          <w:tcPr>
+            <w:tcW w:w="3117" w:type="dxa"/>
+          </w:tcPr>
+          <w:p>
+            <w:proofErr w:type="spellStart"/>
+            <w:r>
+              <w:t>Riekes</w:t>
+            </w:r>
+            <w:proofErr w:type="spellEnd"/>
+            <w:r>
+              <w:t>, Linda</w:t>
+            </w:r>
+          </w:p>
+        </w:tc>
+        <w:tc>
+          <w:tcPr>
+            <w:tcW w:w="3117" w:type="dxa"/>
+          </w:tcPr>
+          <w:p>
+            <w:r>
+              <w:t>1980</w:t>
+            </w:r>
+          </w:p>
+        </w:tc>
+      </w:tr>
+      <w:tr>
+        <w:tc>
+          <w:tcPr>
+            <w:tcW w:w="3116" w:type="dxa"/>
+          </w:tcPr>
+          <w:p>
+            <w:r>
+              <w:t>Taking sides : clashing views on controversial legal issues</w:t>
+            </w:r>
+          </w:p>
+        </w:tc>
+        <w:tc>
+          <w:tcPr>
+            <w:tcW w:w="3117" w:type="dxa"/>
+          </w:tcPr>
+          <w:p>
+            <w:r>
+              <w:t xml:space="preserve">M. Ethan </w:t>
+            </w:r>
+            <w:proofErr w:type="spellStart"/>
+            <w:r>
+              <w:t>Katsh</w:t>
+            </w:r>
+            <w:proofErr w:type="spellEnd"/>
+          </w:p>
+        </w:tc>
+        <w:tc>
+          <w:tcPr>
+            <w:tcW w:w="3117" w:type="dxa"/>
+          </w:tcPr>
+          <w:p>
+            <w:r>
+              <w:t>1991</w:t>
+            </w:r>
+          </w:p>
+        </w:tc>
+      </w:tr>
+      <w:tr>
+        <w:tc>
+          <w:tcPr>
+            <w:tcW w:w="3116" w:type="dxa"/>
+          </w:tcPr>
+          <w:p>
+            <w:r>
+              <w:t xml:space="preserve">Talks on American law : a series of broadcasts to foreign audience by members of the Harvard Law School faculty </w:t>
+            </w:r>
+          </w:p>
+        </w:tc>
+        <w:tc>
+          <w:tcPr>
+            <w:tcW w:w="3117" w:type="dxa"/>
+          </w:tcPr>
+          <w:p>
+            <w:r>
+              <w:t>Edited by: Harold J. Berman</w:t>
+            </w:r>
+          </w:p>
+        </w:tc>
+        <w:tc>
+          <w:tcPr>
+            <w:tcW w:w="3117" w:type="dxa"/>
+          </w:tcPr>
+          <w:p>
+            <w:r>
+              <w:t>1961</w:t>
+            </w:r>
+          </w:p>
+        </w:tc>
+      </w:tr>
+      <w:tr>
+        <w:tc>
+          <w:tcPr>
+            <w:tcW w:w="3116" w:type="dxa"/>
+          </w:tcPr>
+          <w:p>
+            <w:r>
+              <w:t xml:space="preserve">Talks on American law : a series of broadcasts to foreign audience by members of the Harvard Law School faculty </w:t>
+            </w:r>
+          </w:p>
+        </w:tc>
+        <w:tc>
+          <w:tcPr>
+            <w:tcW w:w="3117" w:type="dxa"/>
+          </w:tcPr>
+          <w:p>
+            <w:r>
+              <w:t>Edited by: Harold J. Berman</w:t>
+            </w:r>
+          </w:p>
+        </w:tc>
+        <w:tc>
+          <w:tcPr>
+            <w:tcW w:w="3117" w:type="dxa"/>
+          </w:tcPr>
+          <w:p>
+            <w:r>
+              <w:t>1961</w:t>
+            </w:r>
+          </w:p>
+        </w:tc>
+      </w:tr>
+      <w:tr>
+        <w:tc>
+          <w:tcPr>
+            <w:tcW w:w="3116" w:type="dxa"/>
+          </w:tcPr>
+          <w:p>
+            <w:r>
+              <w:t>The legislative process : lawmaking in the United States</w:t>
+            </w:r>
+          </w:p>
+        </w:tc>
+        <w:tc>
+          <w:tcPr>
+            <w:tcW w:w="3117" w:type="dxa"/>
+          </w:tcPr>
+          <w:p>
+            <w:r>
+              <w:t>Walker, Harvey</w:t>
+            </w:r>
+          </w:p>
+        </w:tc>
+        <w:tc>
+          <w:tcPr>
+            <w:tcW w:w="3117" w:type="dxa"/>
+          </w:tcPr>
+          <w:p>
+            <w:r>
+              <w:t>1948</w:t>
+            </w:r>
+          </w:p>
+        </w:tc>
+      </w:tr>
+      <w:tr>
+        <w:tc>
+          <w:tcPr>
+            <w:tcW w:w="3116" w:type="dxa"/>
+          </w:tcPr>
+          <w:p>
+            <w:r>
+              <w:t>Legal terminology</w:t>
+            </w:r>
+          </w:p>
+        </w:tc>
+        <w:tc>
+          <w:tcPr>
+            <w:tcW w:w="3117" w:type="dxa"/>
+          </w:tcPr>
+          <w:p>
+            <w:r>
+              <w:t>Brown, Gordon W.</w:t>
+            </w:r>
+          </w:p>
+        </w:tc>
+        <w:tc>
+          <w:tcPr>
+            <w:tcW w:w="3117" w:type="dxa"/>
+          </w:tcPr>
+          <w:p>
+            <w:r>
+              <w:t>1990</w:t>
+            </w:r>
+          </w:p>
+        </w:tc>
+      </w:tr>
+      <w:tr>
+        <w:tc>
+          <w:tcPr>
+            <w:tcW w:w="3116" w:type="dxa"/>
+          </w:tcPr>
+          <w:p>
+            <w:r>
+              <w:t>Yankee form Olympus : Justice Holmes and his family</w:t>
+            </w:r>
+          </w:p>
+        </w:tc>
+        <w:tc>
+          <w:tcPr>
+            <w:tcW w:w="3117" w:type="dxa"/>
+          </w:tcPr>
+          <w:p>
+            <w:r>
+              <w:t>Bowen, Catherine Drinker</w:t>
+            </w:r>
+          </w:p>
+        </w:tc>
+        <w:tc>
+          <w:tcPr>
+            <w:tcW w:w="3117" w:type="dxa"/>
+          </w:tcPr>
+          <w:p>
+            <w:r>
+              <w:t>1944</w:t>
+            </w:r>
+          </w:p>
+        </w:tc>
+      </w:tr>
+      <w:tr>
+        <w:tc>
+          <w:tcPr>
+            <w:tcW w:w="3116" w:type="dxa"/>
+          </w:tcPr>
+          <w:p>
+            <w:r>
+              <w:t>Yankee form Olympus : Justice Holmes and his family</w:t>
+            </w:r>
+          </w:p>
+        </w:tc>
+        <w:tc>
+          <w:tcPr>
+            <w:tcW w:w="3117" w:type="dxa"/>
+          </w:tcPr>
+          <w:p>
+            <w:r>
+              <w:t>Bowen, Catherine Drinker</w:t>
+            </w:r>
+          </w:p>
+        </w:tc>
+        <w:tc>
+          <w:tcPr>
+            <w:tcW w:w="3117" w:type="dxa"/>
+          </w:tcPr>
+          <w:p>
+            <w:r>
+              <w:t>1944</w:t>
+            </w:r>
+          </w:p>
+        </w:tc>
+      </w:tr>
+      <w:tr>
+        <w:tc>
+          <w:tcPr>
+            <w:tcW w:w="3116" w:type="dxa"/>
+          </w:tcPr>
+          <w:p>
+            <w:r>
+              <w:t>Yankee form Olympus : Justice Holmes and his family</w:t>
+            </w:r>
+          </w:p>
+        </w:tc>
+        <w:tc>
+          <w:tcPr>
+            <w:tcW w:w="3117" w:type="dxa"/>
+          </w:tcPr>
+          <w:p>
+            <w:r>
+              <w:t>Bowen, Catherine Drinker</w:t>
+            </w:r>
+          </w:p>
+        </w:tc>
+        <w:tc>
+          <w:tcPr>
+            <w:tcW w:w="3117" w:type="dxa"/>
+          </w:tcPr>
+          <w:p>
+            <w:r>
+              <w:t>1944</w:t>
+            </w:r>
+          </w:p>
+        </w:tc>
+      </w:tr>
+      <w:tr>
+        <w:tc>
+          <w:tcPr>
+            <w:tcW w:w="3116" w:type="dxa"/>
+          </w:tcPr>
+          <w:p>
+            <w:r>
+              <w:t>The Holmes reader : the life, writings, speeches, constitutional decisions, etc., of the late Oliver Wendell Holmes, Associate Justice of the Supreme</w:t>
+            </w:r>
+          </w:p>
+        </w:tc>
+        <w:tc>
+          <w:tcPr>
+            <w:tcW w:w="3117" w:type="dxa"/>
+          </w:tcPr>
+          <w:p>
+            <w:r>
+              <w:t xml:space="preserve">Julius J. </w:t>
+            </w:r>
+            <w:proofErr w:type="spellStart"/>
+            <w:r>
+              <w:t>Marke</w:t>
+            </w:r>
+            <w:proofErr w:type="spellEnd"/>
+          </w:p>
+        </w:tc>
+        <w:tc>
+          <w:tcPr>
+            <w:tcW w:w="3117" w:type="dxa"/>
+          </w:tcPr>
+          <w:p>
+            <w:r>
+              <w:t>1955</w:t>
+            </w:r>
+          </w:p>
+        </w:tc>
+      </w:tr>
+      <w:tr>
+        <w:tc>
+          <w:tcPr>
+            <w:tcW w:w="3116" w:type="dxa"/>
+          </w:tcPr>
+          <w:p>
+            <w:r>
+              <w:t>The Holmes reader : the life, writings, speeches, constitutional decisions, etc., of the late Oliver Wendell Holmes, Associate Justice of the Supreme</w:t>
+            </w:r>
+          </w:p>
+        </w:tc>
+        <w:tc>
+          <w:tcPr>
+            <w:tcW w:w="3117" w:type="dxa"/>
+          </w:tcPr>
+          <w:p>
+            <w:r>
+              <w:t xml:space="preserve">Julius J. </w:t>
+            </w:r>
+            <w:proofErr w:type="spellStart"/>
+            <w:r>
+              <w:t>Marke</w:t>
+            </w:r>
+            <w:proofErr w:type="spellEnd"/>
+          </w:p>
+        </w:tc>
+        <w:tc>
+          <w:tcPr>
+            <w:tcW w:w="3117" w:type="dxa"/>
+          </w:tcPr>
+          <w:p>
+            <w:r>
+              <w:t>1955</w:t>
+            </w:r>
+          </w:p>
+        </w:tc>
+      </w:tr>
+      <w:tr>
+        <w:tc>
+          <w:tcPr>
+            <w:tcW w:w="3116" w:type="dxa"/>
+          </w:tcPr>
+          <w:p>
+            <w:r>
+              <w:t>1988 Bar questions</w:t>
+            </w:r>
+          </w:p>
+        </w:tc>
+        <w:tc>
+          <w:tcPr>
+            <w:tcW w:w="3117" w:type="dxa"/>
+          </w:tcPr>
+          <w:p>
+            <w:r>
+              <w:t>KASAMA / SSC, 1989-1990</w:t>
+            </w:r>
+          </w:p>
+        </w:tc>
+        <w:tc>
+          <w:tcPr>
+            <w:tcW w:w="3117" w:type="dxa"/>
+          </w:tcPr>
+          <w:p>
+            <w:r>
+              <w:t>N/A</w:t>
+            </w:r>
+          </w:p>
+        </w:tc>
+      </w:tr>
+      <w:tr>
+        <w:tc>
+          <w:tcPr>
+            <w:tcW w:w="3116" w:type="dxa"/>
+          </w:tcPr>
+          <w:p>
+            <w:r>
+              <w:t>1988 Bar questions</w:t>
+            </w:r>
+          </w:p>
+        </w:tc>
+        <w:tc>
+          <w:tcPr>
+            <w:tcW w:w="3117" w:type="dxa"/>
+          </w:tcPr>
+          <w:p>
+            <w:r>
+              <w:t>KASAMA / SSC, 1989-1990</w:t>
+            </w:r>
+          </w:p>
+        </w:tc>
+        <w:tc>
+          <w:tcPr>
+            <w:tcW w:w="3117" w:type="dxa"/>
+          </w:tcPr>
+          <w:p>
+            <w:r>
+              <w:t>N/A</w:t>
+            </w:r>
+          </w:p>
+        </w:tc>
+      </w:tr>
+      <w:tr>
+        <w:tc>
+          <w:tcPr>
+            <w:tcW w:w="3116" w:type="dxa"/>
+          </w:tcPr>
+          <w:p>
+            <w:r>
+              <w:t>1988 Bar questions</w:t>
+            </w:r>
+          </w:p>
+        </w:tc>
+        <w:tc>
+          <w:tcPr>
+            <w:tcW w:w="3117" w:type="dxa"/>
+          </w:tcPr>
+          <w:p>
+            <w:r>
+              <w:t>KASAMA / SSC, 1989-1990</w:t>
+            </w:r>
+          </w:p>
+        </w:tc>
+        <w:tc>
+          <w:tcPr>
+            <w:tcW w:w="3117" w:type="dxa"/>
+          </w:tcPr>
+          <w:p>
+            <w:r>
+              <w:t>N/A</w:t>
+            </w:r>
+          </w:p>
+        </w:tc>
+      </w:tr>
+      <w:tr>
+        <w:tc>
+          <w:tcPr>
+            <w:tcW w:w="3116" w:type="dxa"/>
+          </w:tcPr>
+          <w:p>
+            <w:r>
+              <w:t>Cases and materials on the conflict of laws</w:t>
+            </w:r>
+          </w:p>
+        </w:tc>
+        <w:tc>
+          <w:tcPr>
+            <w:tcW w:w="3117" w:type="dxa"/>
+          </w:tcPr>
+          <w:p>
+            <w:proofErr w:type="spellStart"/>
+            <w:r>
+              <w:t>Lorenzen</w:t>
+            </w:r>
+            <w:proofErr w:type="spellEnd"/>
+            <w:r>
+              <w:t>, Ernest G.</w:t>
+            </w:r>
+          </w:p>
+        </w:tc>
+        <w:tc>
+          <w:tcPr>
+            <w:tcW w:w="3117" w:type="dxa"/>
+          </w:tcPr>
+          <w:p>
+            <w:r>
+              <w:t>1964</w:t>
+            </w:r>
+          </w:p>
+        </w:tc>
+      </w:tr>
+      <w:tr>
+        <w:tc>
+          <w:tcPr>
+            <w:tcW w:w="3116" w:type="dxa"/>
+          </w:tcPr>
+          <w:p>
+            <w:r>
+              <w:t>Conflict of laws : International and interstate ; selected essays</w:t>
+            </w:r>
+          </w:p>
+        </w:tc>
+        <w:tc>
+          <w:tcPr>
+            <w:tcW w:w="3117" w:type="dxa"/>
+          </w:tcPr>
+          <w:p>
+            <w:proofErr w:type="spellStart"/>
+            <w:r>
+              <w:t>Nadelmann</w:t>
+            </w:r>
+            <w:proofErr w:type="spellEnd"/>
+            <w:r>
+              <w:t>, Kurt H.</w:t>
+            </w:r>
+          </w:p>
+        </w:tc>
+        <w:tc>
+          <w:tcPr>
+            <w:tcW w:w="3117" w:type="dxa"/>
+          </w:tcPr>
+          <w:p>
+            <w:r>
+              <w:t>1972</w:t>
+            </w:r>
+          </w:p>
+        </w:tc>
+      </w:tr>
+      <w:tr>
+        <w:tc>
+          <w:tcPr>
+            <w:tcW w:w="3116" w:type="dxa"/>
+          </w:tcPr>
+          <w:p>
+            <w:r>
+              <w:t>Conflict of laws : private international law</w:t>
+            </w:r>
+          </w:p>
+        </w:tc>
+        <w:tc>
+          <w:tcPr>
+            <w:tcW w:w="3117" w:type="dxa"/>
+          </w:tcPr>
+          <w:p>
+            <w:proofErr w:type="spellStart"/>
+            <w:r>
+              <w:t>Agpalo</w:t>
+            </w:r>
+            <w:proofErr w:type="spellEnd"/>
+            <w:r>
+              <w:t>, Ruben E.</w:t>
+            </w:r>
+          </w:p>
+        </w:tc>
+        <w:tc>
+          <w:tcPr>
+            <w:tcW w:w="3117" w:type="dxa"/>
+          </w:tcPr>
+          <w:p>
+            <w:r>
+              <w:t>2005</w:t>
+            </w:r>
+          </w:p>
+        </w:tc>
+      </w:tr>
+      <w:tr>
+        <w:tc>
+          <w:tcPr>
+            <w:tcW w:w="3116" w:type="dxa"/>
+          </w:tcPr>
+          <w:p>
+            <w:r>
+              <w:t>Conflict of laws : private international law</w:t>
+            </w:r>
+          </w:p>
+        </w:tc>
+        <w:tc>
+          <w:tcPr>
+            <w:tcW w:w="3117" w:type="dxa"/>
+          </w:tcPr>
+          <w:p>
+            <w:proofErr w:type="spellStart"/>
+            <w:r>
+              <w:t>Agpalo</w:t>
+            </w:r>
+            <w:proofErr w:type="spellEnd"/>
+            <w:r>
+              <w:t>, Ruben E.</w:t>
+            </w:r>
+          </w:p>
+        </w:tc>
+        <w:tc>
+          <w:tcPr>
+            <w:tcW w:w="3117" w:type="dxa"/>
+          </w:tcPr>
+          <w:p>
+            <w:r>
+              <w:t>2005</w:t>
+            </w:r>
+          </w:p>
+        </w:tc>
+      </w:tr>
+      <w:tr>
+        <w:tc>
+          <w:tcPr>
+            <w:tcW w:w="3116" w:type="dxa"/>
+          </w:tcPr>
+          <w:p>
+            <w:r>
+              <w:t>Conflict of laws : private international law</w:t>
+            </w:r>
+          </w:p>
+        </w:tc>
+        <w:tc>
+          <w:tcPr>
+            <w:tcW w:w="3117" w:type="dxa"/>
+          </w:tcPr>
+          <w:p>
+            <w:proofErr w:type="spellStart"/>
+            <w:r>
+              <w:t>Agpalo</w:t>
+            </w:r>
+            <w:proofErr w:type="spellEnd"/>
+            <w:r>
+              <w:t>, Ruben E.</w:t>
+            </w:r>
+          </w:p>
+        </w:tc>
+        <w:tc>
+          <w:tcPr>
+            <w:tcW w:w="3117" w:type="dxa"/>
+          </w:tcPr>
+          <w:p>
+            <w:r>
+              <w:t>2005</w:t>
+            </w:r>
+          </w:p>
+        </w:tc>
+      </w:tr>
+      <w:tr>
+        <w:tc>
+          <w:tcPr>
+            <w:tcW w:w="3116" w:type="dxa"/>
+          </w:tcPr>
+          <w:p>
+            <w:r>
+              <w:t>Private international law : conflict</w:t>
+            </w:r>
+          </w:p>
+        </w:tc>
+        <w:tc>
+          <w:tcPr>
+            <w:tcW w:w="3117" w:type="dxa"/>
+          </w:tcPr>
+          <w:p>
+            <w:r>
+              <w:t xml:space="preserve">Aquino, </w:t>
+            </w:r>
+            <w:proofErr w:type="spellStart"/>
+            <w:r>
+              <w:t>Ranhilio</w:t>
+            </w:r>
+            <w:proofErr w:type="spellEnd"/>
+            <w:r>
+              <w:t xml:space="preserve"> </w:t>
+            </w:r>
+            <w:proofErr w:type="spellStart"/>
+            <w:r>
+              <w:t>Callangan</w:t>
+            </w:r>
+            <w:proofErr w:type="spellEnd"/>
+          </w:p>
+        </w:tc>
+        <w:tc>
+          <w:tcPr>
+            <w:tcW w:w="3117" w:type="dxa"/>
+          </w:tcPr>
+          <w:p>
+            <w:r>
+              <w:t>1998</w:t>
+            </w:r>
+          </w:p>
+        </w:tc>
+      </w:tr>
+      <w:tr>
+        <w:tc>
+          <w:tcPr>
+            <w:tcW w:w="3116" w:type="dxa"/>
+          </w:tcPr>
+          <w:p>
+            <w:r>
+              <w:t>Review notes in conflict of laws</w:t>
+            </w:r>
+          </w:p>
+        </w:tc>
+        <w:tc>
+          <w:tcPr>
+            <w:tcW w:w="3117" w:type="dxa"/>
+          </w:tcPr>
+          <w:p>
+            <w:proofErr w:type="spellStart"/>
+            <w:r>
+              <w:t>Honorato</w:t>
+            </w:r>
+            <w:proofErr w:type="spellEnd"/>
+            <w:r>
+              <w:t xml:space="preserve"> Y. Aquino</w:t>
+            </w:r>
+          </w:p>
+        </w:tc>
+        <w:tc>
+          <w:tcPr>
+            <w:tcW w:w="3117" w:type="dxa"/>
+          </w:tcPr>
+          <w:p>
+            <w:r>
+              <w:t>2000</w:t>
+            </w:r>
+          </w:p>
+        </w:tc>
+      </w:tr>
+      <w:tr>
+        <w:tc>
+          <w:tcPr>
+            <w:tcW w:w="3116" w:type="dxa"/>
+          </w:tcPr>
+          <w:p>
+            <w:r>
+              <w:t>Elements of private international law</w:t>
+            </w:r>
+          </w:p>
+        </w:tc>
+        <w:tc>
+          <w:tcPr>
+            <w:tcW w:w="3117" w:type="dxa"/>
+          </w:tcPr>
+          <w:p>
+            <w:r>
+              <w:t>A</w:t>
+            </w:r>
+            <w:r>
+              <w:t>quino, Ranhilio Callangan</w:t>
+            </w:r>
+          </w:p>
+        </w:tc>
+        <w:tc>
+          <w:tcPr>
+            <w:tcW w:w="3117" w:type="dxa"/>
+          </w:tcPr>
+          <w:p>
+            <w:r>
+              <w:t>2006</w:t>
+            </w:r>
+          </w:p>
+        </w:tc>
+      </w:tr>
+      <w:tr>
+        <w:tc>
+          <w:tcPr>
+            <w:tcW w:w="3116" w:type="dxa"/>
+          </w:tcPr>
+          <w:p>
+            <w:r>
+              <w:t>Conflict of laws : cases, materials and comments</w:t>
+            </w:r>
+          </w:p>
+        </w:tc>
+        <w:tc>
+          <w:tcPr>
+            <w:tcW w:w="3117" w:type="dxa"/>
+          </w:tcPr>
+          <w:p>
+            <w:proofErr w:type="spellStart"/>
+            <w:r>
+              <w:t>Coquila</w:t>
+            </w:r>
+            <w:proofErr w:type="spellEnd"/>
+            <w:r>
+              <w:t xml:space="preserve">, Jorge R. </w:t>
+            </w:r>
+          </w:p>
+        </w:tc>
+        <w:tc>
+          <w:tcPr>
+            <w:tcW w:w="3117" w:type="dxa"/>
+          </w:tcPr>
+          <w:p>
+            <w:r>
+              <w:t>1995</w:t>
+            </w:r>
+          </w:p>
+        </w:tc>
+      </w:tr>
+      <w:tr>
+        <w:tc>
+          <w:tcPr>
+            <w:tcW w:w="3116" w:type="dxa"/>
+          </w:tcPr>
+          <w:p>
+            <w:r>
+              <w:t>Conflict of laws : cases, materials and comments</w:t>
+            </w:r>
+          </w:p>
+        </w:tc>
+        <w:tc>
+          <w:tcPr>
+            <w:tcW w:w="3117" w:type="dxa"/>
+          </w:tcPr>
+          <w:p>
+            <w:proofErr w:type="spellStart"/>
+            <w:r>
+              <w:t>Coquila</w:t>
+            </w:r>
+            <w:proofErr w:type="spellEnd"/>
+            <w:r>
+              <w:t xml:space="preserve">, Jorge R. </w:t>
+            </w:r>
+          </w:p>
+        </w:tc>
+        <w:tc>
+          <w:tcPr>
+            <w:tcW w:w="3117" w:type="dxa"/>
+          </w:tcPr>
+          <w:p>
+            <w:r>
+              <w:t>1995</w:t>
+            </w:r>
+          </w:p>
+        </w:tc>
+      </w:tr>
+      <w:tr>
+        <w:tc>
+          <w:tcPr>
+            <w:tcW w:w="3116" w:type="dxa"/>
+          </w:tcPr>
+          <w:p>
+            <w:r>
+              <w:t>Conflict of laws : cases, materials and comments</w:t>
+            </w:r>
+          </w:p>
+        </w:tc>
+        <w:tc>
+          <w:tcPr>
+            <w:tcW w:w="3117" w:type="dxa"/>
+          </w:tcPr>
+          <w:p>
+            <w:proofErr w:type="spellStart"/>
+            <w:r>
+              <w:t>Coquila</w:t>
+            </w:r>
+            <w:proofErr w:type="spellEnd"/>
+            <w:r>
+              <w:t xml:space="preserve">, Jorge R. </w:t>
+            </w:r>
+          </w:p>
+        </w:tc>
+        <w:tc>
+          <w:tcPr>
+            <w:tcW w:w="3117" w:type="dxa"/>
+          </w:tcPr>
+          <w:p>
+            <w:r>
+              <w:t>1995</w:t>
+            </w:r>
+          </w:p>
+        </w:tc>
+      </w:tr>
+      <w:tr>
+        <w:tc>
+          <w:tcPr>
+            <w:tcW w:w="3116" w:type="dxa"/>
+          </w:tcPr>
+          <w:p>
+            <w:r>
+              <w:t>Conflict of laws : cases, materials and comments</w:t>
+            </w:r>
+          </w:p>
+        </w:tc>
+        <w:tc>
+          <w:tcPr>
+            <w:tcW w:w="3117" w:type="dxa"/>
+          </w:tcPr>
+          <w:p>
+            <w:proofErr w:type="spellStart"/>
+            <w:r>
+              <w:t>Coquila</w:t>
+            </w:r>
+            <w:proofErr w:type="spellEnd"/>
+            <w:r>
+              <w:t xml:space="preserve">, Jorge R. </w:t>
+            </w:r>
+          </w:p>
+        </w:tc>
+        <w:tc>
+          <w:tcPr>
+            <w:tcW w:w="3117" w:type="dxa"/>
+          </w:tcPr>
+          <w:p>
+            <w:r>
+              <w:t>1995</w:t>
+            </w:r>
+          </w:p>
+        </w:tc>
+      </w:tr>
+      <w:tr>
+        <w:tc>
+          <w:tcPr>
+            <w:tcW w:w="3116" w:type="dxa"/>
+          </w:tcPr>
+          <w:p>
+            <w:r>
+              <w:t>Philippine conflict of laws</w:t>
+            </w:r>
+          </w:p>
+        </w:tc>
+        <w:tc>
+          <w:tcPr>
+            <w:tcW w:w="3117" w:type="dxa"/>
+          </w:tcPr>
+          <w:p>
+            <w:r>
+              <w:t>Paras, Edgardo L.</w:t>
+            </w:r>
+          </w:p>
+        </w:tc>
+        <w:tc>
+          <w:tcPr>
+            <w:tcW w:w="3117" w:type="dxa"/>
+          </w:tcPr>
+          <w:p>
+            <w:r>
+              <w:t>1968</w:t>
+            </w:r>
+          </w:p>
+        </w:tc>
+      </w:tr>
+      <w:tr>
+        <w:tc>
+          <w:tcPr>
+            <w:tcW w:w="3116" w:type="dxa"/>
+          </w:tcPr>
+          <w:p>
+            <w:r>
+              <w:t>Philippine conflict of laws</w:t>
+            </w:r>
+          </w:p>
+        </w:tc>
+        <w:tc>
+          <w:tcPr>
+            <w:tcW w:w="3117" w:type="dxa"/>
+          </w:tcPr>
+          <w:p>
+            <w:r>
+              <w:t>Paras, Edgardo L.</w:t>
+            </w:r>
+          </w:p>
+        </w:tc>
+        <w:tc>
+          <w:tcPr>
+            <w:tcW w:w="3117" w:type="dxa"/>
+          </w:tcPr>
+          <w:p>
+            <w:r>
+              <w:t>1968</w:t>
+            </w:r>
+          </w:p>
+        </w:tc>
+      </w:tr>
+      <w:tr>
+        <w:tc>
+          <w:tcPr>
+            <w:tcW w:w="3116" w:type="dxa"/>
+          </w:tcPr>
+          <w:p>
+            <w:r>
+              <w:t>Philippine conflict of laws</w:t>
+            </w:r>
+          </w:p>
+        </w:tc>
+        <w:tc>
+          <w:tcPr>
+            <w:tcW w:w="3117" w:type="dxa"/>
+          </w:tcPr>
+          <w:p>
+            <w:r>
+              <w:t>Paras, Edgardo L.</w:t>
+            </w:r>
+          </w:p>
+        </w:tc>
+        <w:tc>
+          <w:tcPr>
+            <w:tcW w:w="3117" w:type="dxa"/>
+          </w:tcPr>
+          <w:p>
+            <w:r>
+              <w:t>1970</w:t>
+            </w:r>
+          </w:p>
+        </w:tc>
+      </w:tr>
+      <w:tr>
+        <w:tc>
+          <w:tcPr>
+            <w:tcW w:w="3116" w:type="dxa"/>
+          </w:tcPr>
+          <w:p>
+            <w:r>
+              <w:t>Philippine conflict of laws</w:t>
+            </w:r>
+          </w:p>
+        </w:tc>
+        <w:tc>
+          <w:tcPr>
+            <w:tcW w:w="3117" w:type="dxa"/>
+          </w:tcPr>
+          <w:p>
+            <w:r>
+              <w:t>Paras, Edgardo L.</w:t>
+            </w:r>
+          </w:p>
+        </w:tc>
+        <w:tc>
+          <w:tcPr>
+            <w:tcW w:w="3117" w:type="dxa"/>
+          </w:tcPr>
+          <w:p>
+            <w:r>
+              <w:t>1970</w:t>
+            </w:r>
+          </w:p>
+        </w:tc>
+      </w:tr>
+      <w:tr>
+        <w:tc>
+          <w:tcPr>
+            <w:tcW w:w="3116" w:type="dxa"/>
+          </w:tcPr>
+          <w:p>
+            <w:r>
+              <w:t>Philippine conflict of laws</w:t>
+            </w:r>
+          </w:p>
+        </w:tc>
+        <w:tc>
+          <w:tcPr>
+            <w:tcW w:w="3117" w:type="dxa"/>
+          </w:tcPr>
+          <w:p>
+            <w:r>
+              <w:t>Paras, Edgardo L.</w:t>
+            </w:r>
+          </w:p>
+        </w:tc>
+        <w:tc>
+          <w:tcPr>
+            <w:tcW w:w="3117" w:type="dxa"/>
+          </w:tcPr>
+          <w:p>
+            <w:r>
+              <w:t>1973</w:t>
+            </w:r>
+          </w:p>
+        </w:tc>
+      </w:tr>
+      <w:tr>
+        <w:tc>
+          <w:tcPr>
+            <w:tcW w:w="3116" w:type="dxa"/>
+          </w:tcPr>
+          <w:p>
+            <w:r>
+              <w:t>Philippine conflict of laws</w:t>
+            </w:r>
+          </w:p>
+        </w:tc>
+        <w:tc>
+          <w:tcPr>
+            <w:tcW w:w="3117" w:type="dxa"/>
+          </w:tcPr>
+          <w:p>
+            <w:r>
+              <w:t>Paras, Edgardo L.</w:t>
+            </w:r>
+          </w:p>
+        </w:tc>
+        <w:tc>
+          <w:tcPr>
+            <w:tcW w:w="3117" w:type="dxa"/>
+          </w:tcPr>
+          <w:p>
+            <w:r>
+              <w:t>1973</w:t>
+            </w:r>
+          </w:p>
+        </w:tc>
+      </w:tr>
+      <w:tr>
+        <w:tc>
+          <w:tcPr>
+            <w:tcW w:w="3116" w:type="dxa"/>
+          </w:tcPr>
+          <w:p>
+            <w:r>
+              <w:t>Philippine conflict of laws</w:t>
+            </w:r>
+          </w:p>
+        </w:tc>
+        <w:tc>
+          <w:tcPr>
+            <w:tcW w:w="3117" w:type="dxa"/>
+          </w:tcPr>
+          <w:p>
+            <w:r>
+              <w:t>Paras, Edgardo L.</w:t>
+            </w:r>
+          </w:p>
+        </w:tc>
+        <w:tc>
+          <w:tcPr>
+            <w:tcW w:w="3117" w:type="dxa"/>
+          </w:tcPr>
+          <w:p>
+            <w:r>
+              <w:t>1979</w:t>
+            </w:r>
+          </w:p>
+        </w:tc>
+      </w:tr>
+      <w:tr>
+        <w:tc>
+          <w:tcPr>
+            <w:tcW w:w="3116" w:type="dxa"/>
+          </w:tcPr>
+          <w:p>
+            <w:r>
+              <w:t>Philippine conflict of laws</w:t>
+            </w:r>
+          </w:p>
+        </w:tc>
+        <w:tc>
+          <w:tcPr>
+            <w:tcW w:w="3117" w:type="dxa"/>
+          </w:tcPr>
+          <w:p>
+            <w:r>
+              <w:t>Paras, Edgardo L.</w:t>
+            </w:r>
+          </w:p>
+        </w:tc>
+        <w:tc>
+          <w:tcPr>
+            <w:tcW w:w="3117" w:type="dxa"/>
+          </w:tcPr>
+          <w:p>
+            <w:r>
+              <w:t>1984</w:t>
+            </w:r>
+          </w:p>
+        </w:tc>
+      </w:tr>
+      <w:tr>
+        <w:tc>
+          <w:tcPr>
+            <w:tcW w:w="3116" w:type="dxa"/>
+          </w:tcPr>
+          <w:p>
+            <w:r>
+              <w:t>Philippine conflict of laws</w:t>
+            </w:r>
+          </w:p>
+        </w:tc>
+        <w:tc>
+          <w:tcPr>
+            <w:tcW w:w="3117" w:type="dxa"/>
+          </w:tcPr>
+          <w:p>
+            <w:r>
+              <w:t>Paras, Edgardo L.</w:t>
+            </w:r>
+          </w:p>
+        </w:tc>
+        <w:tc>
+          <w:tcPr>
+            <w:tcW w:w="3117" w:type="dxa"/>
+          </w:tcPr>
+          <w:p>
+            <w:r>
+              <w:t>1984</w:t>
+            </w:r>
+          </w:p>
+        </w:tc>
+      </w:tr>
+      <w:tr>
+        <w:tc>
+          <w:tcPr>
+            <w:tcW w:w="3116" w:type="dxa"/>
+          </w:tcPr>
+          <w:p>
+            <w:r>
+              <w:t>Philippine conflict of laws</w:t>
+            </w:r>
+          </w:p>
+        </w:tc>
+        <w:tc>
+          <w:tcPr>
+            <w:tcW w:w="3117" w:type="dxa"/>
+          </w:tcPr>
+          <w:p>
+            <w:r>
+              <w:t>Paras, Edgardo L.</w:t>
+            </w:r>
+          </w:p>
+        </w:tc>
+        <w:tc>
+          <w:tcPr>
+            <w:tcW w:w="3117" w:type="dxa"/>
+          </w:tcPr>
+          <w:p>
+            <w:r>
+              <w:t>1990</w:t>
+            </w:r>
+          </w:p>
+        </w:tc>
+      </w:tr>
+      <w:tr>
+        <w:tc>
+          <w:tcPr>
+            <w:tcW w:w="3116" w:type="dxa"/>
+          </w:tcPr>
+          <w:p>
+            <w:r>
+              <w:t>Philippine conflict of laws</w:t>
+            </w:r>
+          </w:p>
+        </w:tc>
+        <w:tc>
+          <w:tcPr>
+            <w:tcW w:w="3117" w:type="dxa"/>
+          </w:tcPr>
+          <w:p>
+            <w:r>
+              <w:t>Paras, Edgardo L.</w:t>
+            </w:r>
+          </w:p>
+        </w:tc>
+        <w:tc>
+          <w:tcPr>
+            <w:tcW w:w="3117" w:type="dxa"/>
+          </w:tcPr>
+          <w:p>
+            <w:r>
+              <w:t>1990</w:t>
+            </w:r>
+          </w:p>
+        </w:tc>
+      </w:tr>
+      <w:tr>
+        <w:tc>
+          <w:tcPr>
+            <w:tcW w:w="3116" w:type="dxa"/>
+          </w:tcPr>
+          <w:p>
+            <w:r>
+              <w:t>Philippine conflict of laws</w:t>
+            </w:r>
+          </w:p>
+        </w:tc>
+        <w:tc>
+          <w:tcPr>
+            <w:tcW w:w="3117" w:type="dxa"/>
+          </w:tcPr>
+          <w:p>
+            <w:r>
+              <w:t>Paras, Edgardo L.</w:t>
+            </w:r>
+          </w:p>
+        </w:tc>
+        <w:tc>
+          <w:tcPr>
+            <w:tcW w:w="3117" w:type="dxa"/>
+          </w:tcPr>
+          <w:p>
+            <w:r>
+              <w:t>1990</w:t>
+            </w:r>
+          </w:p>
+        </w:tc>
+      </w:tr>
+      <w:tr>
+        <w:tc>
+          <w:tcPr>
+            <w:tcW w:w="3116" w:type="dxa"/>
+          </w:tcPr>
+          <w:p>
+            <w:r>
+              <w:t>Review notes in conflict of laws</w:t>
+            </w:r>
+          </w:p>
+        </w:tc>
+        <w:tc>
+          <w:tcPr>
+            <w:tcW w:w="3117" w:type="dxa"/>
+          </w:tcPr>
+          <w:p>
+            <w:proofErr w:type="spellStart"/>
+            <w:r>
+              <w:t>Honorato</w:t>
+            </w:r>
+            <w:proofErr w:type="spellEnd"/>
+            <w:r>
+              <w:t xml:space="preserve"> Y. Aquino</w:t>
+            </w:r>
+          </w:p>
+        </w:tc>
+        <w:tc>
+          <w:tcPr>
+            <w:tcW w:w="3117" w:type="dxa"/>
+          </w:tcPr>
+          <w:p>
+            <w:r>
+              <w:t>2000</w:t>
+            </w:r>
+          </w:p>
+        </w:tc>
+      </w:tr>
+      <w:tr>
+        <w:tc>
+          <w:tcPr>
+            <w:tcW w:w="3116" w:type="dxa"/>
+          </w:tcPr>
+          <w:p>
+            <w:r>
+              <w:t>Review notes in conflict of laws</w:t>
+            </w:r>
+          </w:p>
+        </w:tc>
+        <w:tc>
+          <w:tcPr>
+            <w:tcW w:w="3117" w:type="dxa"/>
+          </w:tcPr>
+          <w:p>
+            <w:proofErr w:type="spellStart"/>
+            <w:r>
+              <w:t>Honorato</w:t>
+            </w:r>
+            <w:proofErr w:type="spellEnd"/>
+            <w:r>
+              <w:t xml:space="preserve"> Y. Aquino</w:t>
+            </w:r>
+          </w:p>
+        </w:tc>
+        <w:tc>
+          <w:tcPr>
+            <w:tcW w:w="3117" w:type="dxa"/>
+          </w:tcPr>
+          <w:p>
+            <w:r>
+              <w:t>2004</w:t>
+            </w:r>
+          </w:p>
+        </w:tc>
+      </w:tr>
+      <w:tr>
+        <w:tc>
+          <w:tcPr>
+            <w:tcW w:w="3116" w:type="dxa"/>
+          </w:tcPr>
+          <w:p>
+            <w:r>
+              <w:t>Private international law</w:t>
+            </w:r>
+          </w:p>
+        </w:tc>
+        <w:tc>
+          <w:tcPr>
+            <w:tcW w:w="3117" w:type="dxa"/>
+          </w:tcPr>
+          <w:p>
+            <w:proofErr w:type="spellStart"/>
+            <w:r>
+              <w:t>Salonga</w:t>
+            </w:r>
+            <w:proofErr w:type="spellEnd"/>
+            <w:r>
+              <w:t xml:space="preserve">, </w:t>
+            </w:r>
+            <w:proofErr w:type="spellStart"/>
+            <w:r>
+              <w:t>Jovito</w:t>
+            </w:r>
+            <w:proofErr w:type="spellEnd"/>
+            <w:r>
+              <w:t xml:space="preserve"> R.</w:t>
+            </w:r>
+          </w:p>
+        </w:tc>
+        <w:tc>
+          <w:tcPr>
+            <w:tcW w:w="3117" w:type="dxa"/>
+          </w:tcPr>
+          <w:p>
+            <w:r>
+              <w:t>1957</w:t>
+            </w:r>
+          </w:p>
+        </w:tc>
+      </w:tr>
+      <w:tr>
+        <w:tc>
+          <w:tcPr>
+            <w:tcW w:w="3116" w:type="dxa"/>
+          </w:tcPr>
+          <w:p>
+            <w:r>
+              <w:t>Private international law</w:t>
+            </w:r>
+          </w:p>
+        </w:tc>
+        <w:tc>
+          <w:tcPr>
+            <w:tcW w:w="3117" w:type="dxa"/>
+          </w:tcPr>
+          <w:p>
+            <w:proofErr w:type="spellStart"/>
+            <w:r>
+              <w:t>Salonga</w:t>
+            </w:r>
+            <w:proofErr w:type="spellEnd"/>
+            <w:r>
+              <w:t xml:space="preserve">, </w:t>
+            </w:r>
+            <w:proofErr w:type="spellStart"/>
+            <w:r>
+              <w:t>Jovito</w:t>
+            </w:r>
+            <w:proofErr w:type="spellEnd"/>
+            <w:r>
+              <w:t xml:space="preserve"> R.</w:t>
+            </w:r>
+          </w:p>
+        </w:tc>
+        <w:tc>
+          <w:tcPr>
+            <w:tcW w:w="3117" w:type="dxa"/>
+          </w:tcPr>
+          <w:p>
+            <w:r>
+              <w:t>1957</w:t>
+            </w:r>
+          </w:p>
+        </w:tc>
+      </w:tr>
+      <w:tr>
+        <w:tc>
+          <w:tcPr>
+            <w:tcW w:w="3116" w:type="dxa"/>
+          </w:tcPr>
+          <w:p>
+            <w:r>
+              <w:t>Private international law</w:t>
+            </w:r>
+          </w:p>
+        </w:tc>
+        <w:tc>
+          <w:tcPr>
+            <w:tcW w:w="3117" w:type="dxa"/>
+          </w:tcPr>
+          <w:p>
+            <w:proofErr w:type="spellStart"/>
+            <w:r>
+              <w:t>Salonga</w:t>
+            </w:r>
+            <w:proofErr w:type="spellEnd"/>
+            <w:r>
+              <w:t xml:space="preserve">, </w:t>
+            </w:r>
+            <w:proofErr w:type="spellStart"/>
+            <w:r>
+              <w:t>Jovito</w:t>
+            </w:r>
+            <w:proofErr w:type="spellEnd"/>
+            <w:r>
+              <w:t xml:space="preserve"> R.</w:t>
+            </w:r>
+          </w:p>
+        </w:tc>
+        <w:tc>
+          <w:tcPr>
+            <w:tcW w:w="3117" w:type="dxa"/>
+          </w:tcPr>
+          <w:p>
+            <w:r>
+              <w:t>196</w:t>
+            </w:r>
+            <w:r>
+              <w:t>7</w:t>
+            </w:r>
+          </w:p>
+        </w:tc>
+      </w:tr>
+      <w:tr>
+        <w:tc>
+          <w:tcPr>
+            <w:tcW w:w="3116" w:type="dxa"/>
+          </w:tcPr>
+          <w:p>
+            <w:r>
+              <w:t>Private international law</w:t>
+            </w:r>
+          </w:p>
+        </w:tc>
+        <w:tc>
+          <w:tcPr>
+            <w:tcW w:w="3117" w:type="dxa"/>
+          </w:tcPr>
+          <w:p>
+            <w:proofErr w:type="spellStart"/>
+            <w:r>
+              <w:t>Salonga</w:t>
+            </w:r>
+            <w:proofErr w:type="spellEnd"/>
+            <w:r>
+              <w:t xml:space="preserve">, </w:t>
+            </w:r>
+            <w:proofErr w:type="spellStart"/>
+            <w:r>
+              <w:t>Jovito</w:t>
+            </w:r>
+            <w:proofErr w:type="spellEnd"/>
+            <w:r>
+              <w:t xml:space="preserve"> R.</w:t>
+            </w:r>
+          </w:p>
+        </w:tc>
+        <w:tc>
+          <w:tcPr>
+            <w:tcW w:w="3117" w:type="dxa"/>
+          </w:tcPr>
+          <w:p>
+            <w:r>
+              <w:t>1979</w:t>
+            </w:r>
+          </w:p>
+        </w:tc>
+      </w:tr>
+      <w:tr>
+        <w:tc>
+          <w:tcPr>
+            <w:tcW w:w="3116" w:type="dxa"/>
+          </w:tcPr>
+          <w:p>
+            <w:r>
+              <w:t>Private international law</w:t>
+            </w:r>
+          </w:p>
+        </w:tc>
+        <w:tc>
+          <w:tcPr>
+            <w:tcW w:w="3117" w:type="dxa"/>
+          </w:tcPr>
+          <w:p>
+            <w:proofErr w:type="spellStart"/>
+            <w:r>
+              <w:t>Salonga</w:t>
+            </w:r>
+            <w:proofErr w:type="spellEnd"/>
+            <w:r>
+              <w:t xml:space="preserve">, </w:t>
+            </w:r>
+            <w:proofErr w:type="spellStart"/>
+            <w:r>
+              <w:t>Jovito</w:t>
+            </w:r>
+            <w:proofErr w:type="spellEnd"/>
+            <w:r>
+              <w:t xml:space="preserve"> R.</w:t>
+            </w:r>
+          </w:p>
+        </w:tc>
+        <w:tc>
+          <w:tcPr>
+            <w:tcW w:w="3117" w:type="dxa"/>
+          </w:tcPr>
+          <w:p>
+            <w:r>
+              <w:t>19</w:t>
+            </w:r>
+            <w:r>
+              <w:t>95</w:t>
+            </w:r>
+          </w:p>
+        </w:tc>
+      </w:tr>
+      <w:tr>
+        <w:tc>
+          <w:tcPr>
+            <w:tcW w:w="3116" w:type="dxa"/>
+          </w:tcPr>
+          <w:p>
+            <w:r>
+              <w:t>Private international law</w:t>
+            </w:r>
+          </w:p>
+        </w:tc>
+        <w:tc>
+          <w:tcPr>
+            <w:tcW w:w="3117" w:type="dxa"/>
+          </w:tcPr>
+          <w:p>
+            <w:proofErr w:type="spellStart"/>
+            <w:r>
+              <w:t>Salonga</w:t>
+            </w:r>
+            <w:proofErr w:type="spellEnd"/>
+            <w:r>
+              <w:t xml:space="preserve">, </w:t>
+            </w:r>
+            <w:proofErr w:type="spellStart"/>
+            <w:r>
+              <w:t>Jovito</w:t>
+            </w:r>
+            <w:proofErr w:type="spellEnd"/>
+            <w:r>
+              <w:t xml:space="preserve"> R.</w:t>
+            </w:r>
+          </w:p>
+        </w:tc>
+        <w:tc>
+          <w:tcPr>
+            <w:tcW w:w="3117" w:type="dxa"/>
+          </w:tcPr>
+          <w:p>
+            <w:r>
+              <w:t>1995</w:t>
+            </w:r>
+          </w:p>
+        </w:tc>
+      </w:tr>
+      <w:tr>
+        <w:tc>
+          <w:tcPr>
+            <w:tcW w:w="3116" w:type="dxa"/>
+          </w:tcPr>
+          <w:p>
+            <w:r>
+              <w:t>Private international law</w:t>
+            </w:r>
+          </w:p>
+        </w:tc>
+        <w:tc>
+          <w:tcPr>
+            <w:tcW w:w="3117" w:type="dxa"/>
+          </w:tcPr>
+          <w:p>
+            <w:proofErr w:type="spellStart"/>
+            <w:r>
+              <w:t>Salonga</w:t>
+            </w:r>
+            <w:proofErr w:type="spellEnd"/>
+            <w:r>
+              <w:t xml:space="preserve">, </w:t>
+            </w:r>
+            <w:proofErr w:type="spellStart"/>
+            <w:r>
+              <w:t>Jovito</w:t>
+            </w:r>
+            <w:proofErr w:type="spellEnd"/>
+            <w:r>
+              <w:t xml:space="preserve"> R.</w:t>
+            </w:r>
+          </w:p>
+        </w:tc>
+        <w:tc>
+          <w:tcPr>
+            <w:tcW w:w="3117" w:type="dxa"/>
+          </w:tcPr>
+          <w:p>
+            <w:r>
+              <w:t>2007</w:t>
+            </w:r>
+          </w:p>
+        </w:tc>
+      </w:tr>
+      <w:tr>
+        <w:tc>
+          <w:tcPr>
+            <w:tcW w:w="3116" w:type="dxa"/>
+          </w:tcPr>
+          <w:p>
+            <w:r>
+              <w:t>Private international law</w:t>
+            </w:r>
+          </w:p>
+        </w:tc>
+        <w:tc>
+          <w:tcPr>
+            <w:tcW w:w="3117" w:type="dxa"/>
+          </w:tcPr>
+          <w:p>
+            <w:proofErr w:type="spellStart"/>
+            <w:r>
+              <w:t>Salonga</w:t>
+            </w:r>
+            <w:proofErr w:type="spellEnd"/>
+            <w:r>
+              <w:t xml:space="preserve">, </w:t>
+            </w:r>
+            <w:proofErr w:type="spellStart"/>
+            <w:r>
+              <w:t>Jovito</w:t>
+            </w:r>
+            <w:proofErr w:type="spellEnd"/>
+            <w:r>
+              <w:t xml:space="preserve"> R.</w:t>
+            </w:r>
+          </w:p>
+        </w:tc>
+        <w:tc>
+          <w:tcPr>
+            <w:tcW w:w="3117" w:type="dxa"/>
+          </w:tcPr>
+          <w:p>
+            <w:r>
+              <w:t>200</w:t>
+            </w:r>
+            <w:r>
+              <w:t>7</w:t>
+            </w:r>
+          </w:p>
         </w:tc>
       </w:tr>
     </w:tbl>
-    <w:p/>
+    <w:p>
+      <w:bookmarkStart w:id="0" w:name="_GoBack"/>
+      <w:bookmarkEnd w:id="0"/>
+    </w:p>
     <w:sectPr>
       <w:pgSz w:w="12240" w:h="15840"/>
       <w:pgMar w:top="1440" w:right="1440" w:bottom="1440" w:left="1440" w:header="708" w:footer="708" w:gutter="0"/>

</xml_diff>